<commit_message>
Update Underwater Academy Ruins noter.docx
</commit_message>
<xml_diff>
--- a/Terra Aurum/Store Lokationer/Underwater Academy Ruins/Underwater Academy Ruins noter.docx
+++ b/Terra Aurum/Store Lokationer/Underwater Academy Ruins/Underwater Academy Ruins noter.docx
@@ -87,7 +87,21 @@
         <w:rPr>
           <w:lang w:val="da-DK"/>
         </w:rPr>
-        <w:t>Ærkemagikerne forsøgte at udføre et magtfuldt spell, som i stedet sank hele øen og forvandlede havbunden til magi-radioaktivt område</w:t>
+        <w:t xml:space="preserve">Ærkemagikerne forsøgte at udføre et magtfuldt </w:t>
+      </w:r>
+      <w:proofErr w:type="spellStart"/>
+      <w:r>
+        <w:rPr>
+          <w:lang w:val="da-DK"/>
+        </w:rPr>
+        <w:t>spell</w:t>
+      </w:r>
+      <w:proofErr w:type="spellEnd"/>
+      <w:r>
+        <w:rPr>
+          <w:lang w:val="da-DK"/>
+        </w:rPr>
+        <w:t>, som i stedet sank hele øen og forvandlede havbunden til magi-radioaktivt område</w:t>
       </w:r>
       <w:r>
         <w:rPr>
@@ -106,147 +120,217 @@
         <w:rPr>
           <w:lang w:val="da-DK"/>
         </w:rPr>
-        <w:t>En af disse magikere</w:t>
-      </w:r>
-      <w:r>
-        <w:rPr>
-          <w:lang w:val="da-DK"/>
-        </w:rPr>
-        <w:t>, ”Plarolys den Udviskede”,</w:t>
-      </w:r>
-      <w:r>
-        <w:rPr>
-          <w:lang w:val="da-DK"/>
-        </w:rPr>
-        <w:t xml:space="preserve"> summonede e</w:t>
-      </w:r>
-      <w:r>
-        <w:rPr>
-          <w:lang w:val="da-DK"/>
-        </w:rPr>
-        <w:t>n</w:t>
-      </w:r>
+        <w:t>En af disse magikere, ”</w:t>
+      </w:r>
+      <w:proofErr w:type="spellStart"/>
+      <w:r>
+        <w:rPr>
+          <w:lang w:val="da-DK"/>
+        </w:rPr>
+        <w:t>Plarolys</w:t>
+      </w:r>
+      <w:proofErr w:type="spellEnd"/>
+      <w:r>
+        <w:rPr>
+          <w:lang w:val="da-DK"/>
+        </w:rPr>
+        <w:t xml:space="preserve"> den Udviskede”, </w:t>
+      </w:r>
+      <w:proofErr w:type="spellStart"/>
+      <w:r>
+        <w:rPr>
+          <w:lang w:val="da-DK"/>
+        </w:rPr>
+        <w:t>summonede</w:t>
+      </w:r>
+      <w:proofErr w:type="spellEnd"/>
+      <w:r>
+        <w:rPr>
+          <w:lang w:val="da-DK"/>
+        </w:rPr>
+        <w:t xml:space="preserve"> en Beholder ”</w:t>
+      </w:r>
+      <w:proofErr w:type="spellStart"/>
+      <w:r>
+        <w:rPr>
+          <w:lang w:val="da-DK"/>
+        </w:rPr>
+        <w:t>Aboshan</w:t>
+      </w:r>
+      <w:proofErr w:type="spellEnd"/>
+      <w:r>
+        <w:rPr>
+          <w:lang w:val="da-DK"/>
+        </w:rPr>
+        <w:t>”</w:t>
+      </w:r>
+      <w:r>
+        <w:rPr>
+          <w:lang w:val="da-DK"/>
+        </w:rPr>
+        <w:t xml:space="preserve">. </w:t>
+      </w:r>
+      <w:proofErr w:type="spellStart"/>
+      <w:r>
+        <w:rPr>
+          <w:lang w:val="da-DK"/>
+        </w:rPr>
+        <w:t>Aboshan</w:t>
+      </w:r>
+      <w:proofErr w:type="spellEnd"/>
       <w:r>
         <w:rPr>
           <w:lang w:val="da-DK"/>
         </w:rPr>
         <w:t xml:space="preserve"> </w:t>
       </w:r>
-      <w:r>
-        <w:rPr>
-          <w:lang w:val="da-DK"/>
-        </w:rPr>
-        <w:t>Beholder ”</w:t>
-      </w:r>
+      <w:proofErr w:type="spellStart"/>
+      <w:r>
+        <w:rPr>
+          <w:lang w:val="da-DK"/>
+        </w:rPr>
+        <w:t>tvunges</w:t>
+      </w:r>
+      <w:proofErr w:type="spellEnd"/>
+      <w:r>
+        <w:rPr>
+          <w:lang w:val="da-DK"/>
+        </w:rPr>
+        <w:t xml:space="preserve"> </w:t>
+      </w:r>
+      <w:r>
+        <w:rPr>
+          <w:lang w:val="da-DK"/>
+        </w:rPr>
+        <w:t>i konstant søvn</w:t>
+      </w:r>
+      <w:r>
+        <w:rPr>
+          <w:lang w:val="da-DK"/>
+        </w:rPr>
+        <w:t xml:space="preserve">, og </w:t>
+      </w:r>
+      <w:proofErr w:type="spellStart"/>
+      <w:r>
+        <w:rPr>
+          <w:lang w:val="da-DK"/>
+        </w:rPr>
+        <w:t>Plarolys</w:t>
+      </w:r>
+      <w:proofErr w:type="spellEnd"/>
+      <w:r>
+        <w:rPr>
+          <w:lang w:val="da-DK"/>
+        </w:rPr>
+        <w:t xml:space="preserve"> manipulerer dens drømme for at kunne overleve. Dens drømme giver </w:t>
+      </w:r>
+      <w:proofErr w:type="spellStart"/>
+      <w:r>
+        <w:rPr>
+          <w:lang w:val="da-DK"/>
+        </w:rPr>
+        <w:t>Plarolys</w:t>
+      </w:r>
+      <w:proofErr w:type="spellEnd"/>
+      <w:r>
+        <w:rPr>
+          <w:lang w:val="da-DK"/>
+        </w:rPr>
+        <w:t xml:space="preserve"> mægtige kræfter</w:t>
+      </w:r>
+      <w:r>
+        <w:rPr>
+          <w:lang w:val="da-DK"/>
+        </w:rPr>
+        <w:t xml:space="preserve"> </w:t>
+      </w:r>
+      <w:r>
+        <w:rPr>
+          <w:lang w:val="da-DK"/>
+        </w:rPr>
+        <w:t xml:space="preserve">og har beskyttet </w:t>
+      </w:r>
+      <w:proofErr w:type="spellStart"/>
+      <w:r>
+        <w:rPr>
+          <w:lang w:val="da-DK"/>
+        </w:rPr>
+        <w:t>Plarolys</w:t>
+      </w:r>
+      <w:proofErr w:type="spellEnd"/>
+      <w:r>
+        <w:rPr>
+          <w:lang w:val="da-DK"/>
+        </w:rPr>
+        <w:t>’ laboratorie fra sammensynkningen.</w:t>
+      </w:r>
+    </w:p>
+    <w:p>
+      <w:pPr>
+        <w:rPr>
+          <w:lang w:val="da-DK"/>
+        </w:rPr>
+      </w:pPr>
+      <w:proofErr w:type="spellStart"/>
       <w:r>
         <w:rPr>
           <w:lang w:val="da-DK"/>
         </w:rPr>
         <w:t>Aboshan</w:t>
       </w:r>
-      <w:r>
-        <w:rPr>
-          <w:lang w:val="da-DK"/>
-        </w:rPr>
-        <w:t>”</w:t>
-      </w:r>
-      <w:r>
-        <w:rPr>
-          <w:lang w:val="da-DK"/>
-        </w:rPr>
-        <w:t xml:space="preserve">. Aboshan tvunges </w:t>
-      </w:r>
-      <w:r>
-        <w:rPr>
-          <w:lang w:val="da-DK"/>
-        </w:rPr>
-        <w:t>i konstant søvn</w:t>
-      </w:r>
-      <w:r>
-        <w:rPr>
-          <w:lang w:val="da-DK"/>
-        </w:rPr>
-        <w:t xml:space="preserve">, og </w:t>
-      </w:r>
+      <w:proofErr w:type="spellEnd"/>
+      <w:r>
+        <w:rPr>
+          <w:lang w:val="da-DK"/>
+        </w:rPr>
+        <w:t xml:space="preserve"> og </w:t>
+      </w:r>
+      <w:proofErr w:type="spellStart"/>
       <w:r>
         <w:rPr>
           <w:lang w:val="da-DK"/>
         </w:rPr>
         <w:t>Plarolys</w:t>
       </w:r>
-      <w:r>
-        <w:rPr>
-          <w:lang w:val="da-DK"/>
-        </w:rPr>
-        <w:t xml:space="preserve"> manipulerer dens drømme </w:t>
-      </w:r>
-      <w:r>
-        <w:rPr>
-          <w:lang w:val="da-DK"/>
-        </w:rPr>
-        <w:t>for at kunne overleve</w:t>
-      </w:r>
-      <w:r>
-        <w:rPr>
-          <w:lang w:val="da-DK"/>
-        </w:rPr>
-        <w:t xml:space="preserve">. Dens drømme giver </w:t>
-      </w:r>
+      <w:proofErr w:type="spellEnd"/>
+      <w:r>
+        <w:rPr>
+          <w:lang w:val="da-DK"/>
+        </w:rPr>
+        <w:t xml:space="preserve"> </w:t>
+      </w:r>
+      <w:r>
+        <w:rPr>
+          <w:lang w:val="da-DK"/>
+        </w:rPr>
+        <w:t>befinder sig i de dybeste kamre</w:t>
+      </w:r>
+      <w:r>
+        <w:rPr>
+          <w:lang w:val="da-DK"/>
+        </w:rPr>
+        <w:t xml:space="preserve"> under ruinerne</w:t>
+      </w:r>
+      <w:r>
+        <w:rPr>
+          <w:lang w:val="da-DK"/>
+        </w:rPr>
+        <w:t xml:space="preserve">, hvor </w:t>
+      </w:r>
+      <w:proofErr w:type="spellStart"/>
       <w:r>
         <w:rPr>
           <w:lang w:val="da-DK"/>
         </w:rPr>
         <w:t>Plarolys</w:t>
       </w:r>
-      <w:r>
-        <w:rPr>
-          <w:lang w:val="da-DK"/>
-        </w:rPr>
-        <w:t xml:space="preserve"> mægtige kræfter</w:t>
-      </w:r>
+      <w:proofErr w:type="spellEnd"/>
       <w:r>
         <w:rPr>
           <w:lang w:val="da-DK"/>
         </w:rPr>
         <w:t xml:space="preserve"> </w:t>
       </w:r>
-      <w:r>
-        <w:rPr>
-          <w:lang w:val="da-DK"/>
-        </w:rPr>
-        <w:t>og har beskyttet Plarolys’ laboratorie fra sammensynkningen.</w:t>
-      </w:r>
-    </w:p>
-    <w:p>
-      <w:pPr>
-        <w:rPr>
-          <w:lang w:val="da-DK"/>
-        </w:rPr>
-      </w:pPr>
-      <w:r>
-        <w:rPr>
-          <w:lang w:val="da-DK"/>
-        </w:rPr>
-        <w:t xml:space="preserve">Aboshan og Plarolys </w:t>
-      </w:r>
-      <w:r>
-        <w:rPr>
-          <w:lang w:val="da-DK"/>
-        </w:rPr>
-        <w:t>befinder sig i de dybeste kamre</w:t>
-      </w:r>
-      <w:r>
-        <w:rPr>
-          <w:lang w:val="da-DK"/>
-        </w:rPr>
-        <w:t xml:space="preserve"> under ruinerne</w:t>
-      </w:r>
-      <w:r>
-        <w:rPr>
-          <w:lang w:val="da-DK"/>
-        </w:rPr>
-        <w:t xml:space="preserve">, hvor Plarolys </w:t>
-      </w:r>
     </w:p>
     <w:p>
       <w:pPr>
@@ -256,20 +340,50 @@
         <w:t>Hex area of effect: A</w:t>
       </w:r>
       <w:r>
-        <w:t>bjuration og Illussion fallout</w:t>
-      </w:r>
-    </w:p>
-    <w:p>
-      <w:pPr>
-        <w:rPr>
-          <w:lang w:val="da-DK"/>
-        </w:rPr>
-      </w:pPr>
-      <w:r>
-        <w:rPr>
-          <w:lang w:val="da-DK"/>
-        </w:rPr>
-        <w:t xml:space="preserve">Hvis man forsøger at cast Illusion eller Abjuration, </w:t>
+        <w:t xml:space="preserve">bjuration </w:t>
+      </w:r>
+      <w:proofErr w:type="spellStart"/>
+      <w:r>
+        <w:t>og</w:t>
+      </w:r>
+      <w:proofErr w:type="spellEnd"/>
+      <w:r>
+        <w:t xml:space="preserve"> </w:t>
+      </w:r>
+      <w:proofErr w:type="spellStart"/>
+      <w:r>
+        <w:t>Illussion</w:t>
+      </w:r>
+      <w:proofErr w:type="spellEnd"/>
+      <w:r>
+        <w:t xml:space="preserve"> fallout</w:t>
+      </w:r>
+    </w:p>
+    <w:p>
+      <w:pPr>
+        <w:rPr>
+          <w:lang w:val="da-DK"/>
+        </w:rPr>
+      </w:pPr>
+      <w:r>
+        <w:rPr>
+          <w:lang w:val="da-DK"/>
+        </w:rPr>
+        <w:t xml:space="preserve">Hvis man forsøger at cast Illusion eller </w:t>
+      </w:r>
+      <w:proofErr w:type="spellStart"/>
+      <w:r>
+        <w:rPr>
+          <w:lang w:val="da-DK"/>
+        </w:rPr>
+        <w:t>Abjuration</w:t>
+      </w:r>
+      <w:proofErr w:type="spellEnd"/>
+      <w:r>
+        <w:rPr>
+          <w:lang w:val="da-DK"/>
+        </w:rPr>
+        <w:t xml:space="preserve">, </w:t>
       </w:r>
       <w:r>
         <w:rPr>
@@ -289,20 +403,70 @@
         <w:rPr>
           <w:lang w:val="da-DK"/>
         </w:rPr>
-        <w:t xml:space="preserve"> for at aktiverer fallout omkring sig og giver +1 Exhaustion til alle creatures inden for 30 fod af casteren.</w:t>
-      </w:r>
-    </w:p>
-    <w:p>
-      <w:pPr>
-        <w:rPr>
-          <w:lang w:val="da-DK"/>
-        </w:rPr>
-      </w:pPr>
-      <w:r>
-        <w:rPr>
-          <w:lang w:val="da-DK"/>
-        </w:rPr>
-        <w:t>Plarolys ignorerer denne effekt.</w:t>
+        <w:t xml:space="preserve"> for at aktiverer </w:t>
+      </w:r>
+      <w:proofErr w:type="spellStart"/>
+      <w:r>
+        <w:rPr>
+          <w:lang w:val="da-DK"/>
+        </w:rPr>
+        <w:t>fallout</w:t>
+      </w:r>
+      <w:proofErr w:type="spellEnd"/>
+      <w:r>
+        <w:rPr>
+          <w:lang w:val="da-DK"/>
+        </w:rPr>
+        <w:t xml:space="preserve"> omkring sig og giver +1 </w:t>
+      </w:r>
+      <w:proofErr w:type="spellStart"/>
+      <w:r>
+        <w:rPr>
+          <w:lang w:val="da-DK"/>
+        </w:rPr>
+        <w:t>Exhaustion</w:t>
+      </w:r>
+      <w:proofErr w:type="spellEnd"/>
+      <w:r>
+        <w:rPr>
+          <w:lang w:val="da-DK"/>
+        </w:rPr>
+        <w:t xml:space="preserve"> til alle </w:t>
+      </w:r>
+      <w:proofErr w:type="spellStart"/>
+      <w:r>
+        <w:rPr>
+          <w:lang w:val="da-DK"/>
+        </w:rPr>
+        <w:t>creatures</w:t>
+      </w:r>
+      <w:proofErr w:type="spellEnd"/>
+      <w:r>
+        <w:rPr>
+          <w:lang w:val="da-DK"/>
+        </w:rPr>
+        <w:t xml:space="preserve"> inden for 30 fod af casteren.</w:t>
+      </w:r>
+    </w:p>
+    <w:p>
+      <w:pPr>
+        <w:rPr>
+          <w:lang w:val="da-DK"/>
+        </w:rPr>
+      </w:pPr>
+      <w:proofErr w:type="spellStart"/>
+      <w:r>
+        <w:rPr>
+          <w:lang w:val="da-DK"/>
+        </w:rPr>
+        <w:t>Plarolys</w:t>
+      </w:r>
+      <w:proofErr w:type="spellEnd"/>
+      <w:r>
+        <w:rPr>
+          <w:lang w:val="da-DK"/>
+        </w:rPr>
+        <w:t xml:space="preserve"> ignorerer denne effekt.</w:t>
       </w:r>
     </w:p>
     <w:p>
@@ -347,20 +511,60 @@
         <w:rPr>
           <w:lang w:val="da-DK"/>
         </w:rPr>
-        <w:t>fter smykker og lignende små magisk skinnende genstande. Krabberne har fået magiske evner efter at have gjort dette i hundredvis af år, men kan lootes.</w:t>
-      </w:r>
-    </w:p>
-    <w:p>
-      <w:pPr>
-        <w:rPr>
-          <w:lang w:val="da-DK"/>
-        </w:rPr>
-      </w:pPr>
-      <w:r>
-        <w:rPr>
-          <w:lang w:val="da-DK"/>
-        </w:rPr>
-        <w:t>Dybere nede er der halv-bevarede gange, hvor golumns beskytter og angriber alt der kommer ind.</w:t>
+        <w:t xml:space="preserve">fter smykker og lignende små magisk skinnende genstande. Krabberne har fået magiske evner efter at have gjort dette i hundredvis af år, men kan </w:t>
+      </w:r>
+      <w:proofErr w:type="spellStart"/>
+      <w:r>
+        <w:rPr>
+          <w:lang w:val="da-DK"/>
+        </w:rPr>
+        <w:t>lootes</w:t>
+      </w:r>
+      <w:proofErr w:type="spellEnd"/>
+      <w:r>
+        <w:rPr>
+          <w:lang w:val="da-DK"/>
+        </w:rPr>
+        <w:t>.</w:t>
+      </w:r>
+    </w:p>
+    <w:p>
+      <w:pPr>
+        <w:rPr>
+          <w:lang w:val="da-DK"/>
+        </w:rPr>
+      </w:pPr>
+      <w:r>
+        <w:rPr>
+          <w:lang w:val="da-DK"/>
+        </w:rPr>
+        <w:t xml:space="preserve">Dybere nede er der halv-bevarede gange, hvor </w:t>
+      </w:r>
+      <w:proofErr w:type="spellStart"/>
+      <w:r>
+        <w:rPr>
+          <w:lang w:val="da-DK"/>
+        </w:rPr>
+        <w:t>gol</w:t>
+      </w:r>
+      <w:r>
+        <w:rPr>
+          <w:lang w:val="da-DK"/>
+        </w:rPr>
+        <w:t>u</w:t>
+      </w:r>
+      <w:r>
+        <w:rPr>
+          <w:lang w:val="da-DK"/>
+        </w:rPr>
+        <w:t>mns</w:t>
+      </w:r>
+      <w:proofErr w:type="spellEnd"/>
+      <w:r>
+        <w:rPr>
+          <w:lang w:val="da-DK"/>
+        </w:rPr>
+        <w:t xml:space="preserve"> beskytter og angriber alt der kommer ind.</w:t>
       </w:r>
     </w:p>
     <w:p>
@@ -465,11 +669,19 @@
           <w:lang w:val="da-DK"/>
         </w:rPr>
       </w:pPr>
-      <w:r>
-        <w:rPr>
-          <w:lang w:val="da-DK"/>
-        </w:rPr>
-        <w:t>Plarolys’ laboratorie</w:t>
+      <w:proofErr w:type="spellStart"/>
+      <w:r>
+        <w:rPr>
+          <w:lang w:val="da-DK"/>
+        </w:rPr>
+        <w:t>Plarolys</w:t>
+      </w:r>
+      <w:proofErr w:type="spellEnd"/>
+      <w:r>
+        <w:rPr>
+          <w:lang w:val="da-DK"/>
+        </w:rPr>
+        <w:t>’ laboratorie</w:t>
       </w:r>
     </w:p>
     <w:p>
@@ -483,11 +695,19 @@
           <w:lang w:val="da-DK"/>
         </w:rPr>
       </w:pPr>
-      <w:r>
-        <w:rPr>
-          <w:lang w:val="da-DK"/>
-        </w:rPr>
-        <w:t>Aboshans fængsel</w:t>
+      <w:proofErr w:type="spellStart"/>
+      <w:r>
+        <w:rPr>
+          <w:lang w:val="da-DK"/>
+        </w:rPr>
+        <w:t>Aboshans</w:t>
+      </w:r>
+      <w:proofErr w:type="spellEnd"/>
+      <w:r>
+        <w:rPr>
+          <w:lang w:val="da-DK"/>
+        </w:rPr>
+        <w:t xml:space="preserve"> fængsel</w:t>
       </w:r>
     </w:p>
     <w:p>
@@ -528,7 +748,21 @@
         <w:rPr>
           <w:lang w:val="da-DK"/>
         </w:rPr>
-        <w:t>Krabbe kongen er semi-intelligent og tilbyder transport til gengæld for smykker, perler, konkylier eller magiske genstande.</w:t>
+        <w:t xml:space="preserve">Krabbe kongen er </w:t>
+      </w:r>
+      <w:proofErr w:type="spellStart"/>
+      <w:r>
+        <w:rPr>
+          <w:lang w:val="da-DK"/>
+        </w:rPr>
+        <w:t>semi</w:t>
+      </w:r>
+      <w:proofErr w:type="spellEnd"/>
+      <w:r>
+        <w:rPr>
+          <w:lang w:val="da-DK"/>
+        </w:rPr>
+        <w:t>-intelligent og tilbyder transport til gengæld for smykker, perler, konkylier eller magiske genstande.</w:t>
       </w:r>
     </w:p>
     <w:p>
@@ -545,23 +779,828 @@
         <w:t>Akademi Ruinerne</w:t>
       </w:r>
     </w:p>
-    <w:p>
-      <w:pPr>
-        <w:rPr>
-          <w:lang w:val="da-DK"/>
-        </w:rPr>
-      </w:pPr>
-      <w:r>
-        <w:rPr>
+    <w:tbl>
+      <w:tblPr>
+        <w:tblStyle w:val="TableGrid"/>
+        <w:tblW w:w="0" w:type="auto"/>
+        <w:tblLook w:val="04A0" w:firstRow="1" w:lastRow="0" w:firstColumn="1" w:lastColumn="0" w:noHBand="0" w:noVBand="1"/>
+      </w:tblPr>
+      <w:tblGrid>
+        <w:gridCol w:w="1271"/>
+        <w:gridCol w:w="5670"/>
+        <w:gridCol w:w="2687"/>
+      </w:tblGrid>
+      <w:tr>
+        <w:tc>
+          <w:tcPr>
+            <w:tcW w:w="1271" w:type="dxa"/>
+          </w:tcPr>
+          <w:p>
+            <w:pPr>
+              <w:rPr>
+                <w:b/>
+                <w:bCs/>
+                <w:lang w:val="da-DK"/>
+              </w:rPr>
+            </w:pPr>
+            <w:r>
+              <w:rPr>
+                <w:b/>
+                <w:bCs/>
+                <w:lang w:val="da-DK"/>
+              </w:rPr>
+              <w:t>Navn</w:t>
+            </w:r>
+          </w:p>
+        </w:tc>
+        <w:tc>
+          <w:tcPr>
+            <w:tcW w:w="5670" w:type="dxa"/>
+          </w:tcPr>
+          <w:p>
+            <w:pPr>
+              <w:rPr>
+                <w:b/>
+                <w:bCs/>
+                <w:lang w:val="da-DK"/>
+              </w:rPr>
+            </w:pPr>
+            <w:r>
+              <w:rPr>
+                <w:b/>
+                <w:bCs/>
+                <w:lang w:val="da-DK"/>
+              </w:rPr>
+              <w:t>Formål</w:t>
+            </w:r>
+          </w:p>
+        </w:tc>
+        <w:tc>
+          <w:tcPr>
+            <w:tcW w:w="2687" w:type="dxa"/>
+          </w:tcPr>
+          <w:p>
+            <w:pPr>
+              <w:rPr>
+                <w:b/>
+                <w:bCs/>
+                <w:lang w:val="da-DK"/>
+              </w:rPr>
+            </w:pPr>
+            <w:r>
+              <w:rPr>
+                <w:b/>
+                <w:bCs/>
+                <w:lang w:val="da-DK"/>
+              </w:rPr>
+              <w:t>Stat Block</w:t>
+            </w:r>
+          </w:p>
+        </w:tc>
+      </w:tr>
+      <w:tr>
+        <w:tc>
+          <w:tcPr>
+            <w:tcW w:w="1271" w:type="dxa"/>
+          </w:tcPr>
+          <w:p>
+            <w:pPr>
+              <w:rPr>
+                <w:lang w:val="da-DK"/>
+              </w:rPr>
+            </w:pPr>
+            <w:r>
+              <w:rPr>
+                <w:lang w:val="da-DK"/>
+              </w:rPr>
+              <w:t>Spejder</w:t>
+            </w:r>
+          </w:p>
+        </w:tc>
+        <w:tc>
+          <w:tcPr>
+            <w:tcW w:w="5670" w:type="dxa"/>
+          </w:tcPr>
+          <w:p>
+            <w:pPr>
+              <w:rPr>
+                <w:lang w:val="da-DK"/>
+              </w:rPr>
+            </w:pPr>
+            <w:r>
+              <w:rPr>
+                <w:lang w:val="da-DK"/>
+              </w:rPr>
+              <w:t>Ser fjende og flygter til nærmeste rapporterings station for at melde fare</w:t>
+            </w:r>
+          </w:p>
+        </w:tc>
+        <w:tc>
+          <w:tcPr>
+            <w:tcW w:w="2687" w:type="dxa"/>
+          </w:tcPr>
+          <w:p>
+            <w:pPr>
+              <w:rPr>
+                <w:lang w:val="da-DK"/>
+              </w:rPr>
+            </w:pPr>
+          </w:p>
+        </w:tc>
+      </w:tr>
+      <w:tr>
+        <w:tc>
+          <w:tcPr>
+            <w:tcW w:w="1271" w:type="dxa"/>
+          </w:tcPr>
+          <w:p>
+            <w:pPr>
+              <w:rPr>
+                <w:lang w:val="da-DK"/>
+              </w:rPr>
+            </w:pPr>
+            <w:r>
+              <w:rPr>
+                <w:lang w:val="da-DK"/>
+              </w:rPr>
+              <w:t>Fængsler</w:t>
+            </w:r>
+          </w:p>
+        </w:tc>
+        <w:tc>
+          <w:tcPr>
+            <w:tcW w:w="5670" w:type="dxa"/>
+          </w:tcPr>
+          <w:p>
+            <w:pPr>
+              <w:rPr>
+                <w:lang w:val="da-DK"/>
+              </w:rPr>
+            </w:pPr>
+            <w:r>
+              <w:rPr>
+                <w:lang w:val="da-DK"/>
+              </w:rPr>
+              <w:t xml:space="preserve">Håndterer </w:t>
+            </w:r>
+            <w:r>
+              <w:rPr>
+                <w:lang w:val="da-DK"/>
+              </w:rPr>
+              <w:t xml:space="preserve">middel farer </w:t>
+            </w:r>
+            <w:r>
+              <w:rPr>
+                <w:lang w:val="da-DK"/>
+              </w:rPr>
+              <w:t xml:space="preserve">ved </w:t>
+            </w:r>
+            <w:r>
+              <w:rPr>
+                <w:lang w:val="da-DK"/>
+              </w:rPr>
+              <w:t xml:space="preserve">at tage </w:t>
+            </w:r>
+            <w:r>
+              <w:rPr>
+                <w:lang w:val="da-DK"/>
+              </w:rPr>
+              <w:t xml:space="preserve">dem </w:t>
+            </w:r>
+            <w:r>
+              <w:rPr>
+                <w:lang w:val="da-DK"/>
+              </w:rPr>
+              <w:t>til fængslet</w:t>
+            </w:r>
+          </w:p>
+        </w:tc>
+        <w:tc>
+          <w:tcPr>
+            <w:tcW w:w="2687" w:type="dxa"/>
+          </w:tcPr>
+          <w:p>
+            <w:pPr>
+              <w:rPr>
+                <w:lang w:val="da-DK"/>
+              </w:rPr>
+            </w:pPr>
+          </w:p>
+        </w:tc>
+      </w:tr>
+      <w:tr>
+        <w:tc>
+          <w:tcPr>
+            <w:tcW w:w="1271" w:type="dxa"/>
+          </w:tcPr>
+          <w:p>
+            <w:pPr>
+              <w:rPr>
+                <w:lang w:val="da-DK"/>
+              </w:rPr>
+            </w:pPr>
+            <w:r>
+              <w:rPr>
+                <w:lang w:val="da-DK"/>
+              </w:rPr>
+              <w:t>Renser</w:t>
+            </w:r>
+          </w:p>
+        </w:tc>
+        <w:tc>
+          <w:tcPr>
+            <w:tcW w:w="5670" w:type="dxa"/>
+          </w:tcPr>
+          <w:p>
+            <w:pPr>
+              <w:rPr>
+                <w:lang w:val="da-DK"/>
+              </w:rPr>
+            </w:pPr>
+            <w:r>
+              <w:rPr>
+                <w:lang w:val="da-DK"/>
+              </w:rPr>
+              <w:t>Fjern vand fra rum</w:t>
+            </w:r>
+            <w:r>
+              <w:rPr>
+                <w:lang w:val="da-DK"/>
+              </w:rPr>
+              <w:t xml:space="preserve"> så Ødelægger kan arbejde, eller blokerer udgange så Fængsler kan fange.</w:t>
+            </w:r>
+          </w:p>
+        </w:tc>
+        <w:tc>
+          <w:tcPr>
+            <w:tcW w:w="2687" w:type="dxa"/>
+          </w:tcPr>
+          <w:p>
+            <w:pPr>
+              <w:rPr>
+                <w:lang w:val="da-DK"/>
+              </w:rPr>
+            </w:pPr>
+          </w:p>
+        </w:tc>
+      </w:tr>
+      <w:tr>
+        <w:tc>
+          <w:tcPr>
+            <w:tcW w:w="1271" w:type="dxa"/>
+          </w:tcPr>
+          <w:p>
+            <w:pPr>
+              <w:rPr>
+                <w:lang w:val="da-DK"/>
+              </w:rPr>
+            </w:pPr>
+            <w:r>
+              <w:rPr>
+                <w:lang w:val="da-DK"/>
+              </w:rPr>
+              <w:lastRenderedPageBreak/>
+              <w:t>Ødelægger</w:t>
+            </w:r>
+          </w:p>
+        </w:tc>
+        <w:tc>
+          <w:tcPr>
+            <w:tcW w:w="5670" w:type="dxa"/>
+          </w:tcPr>
+          <w:p>
+            <w:pPr>
+              <w:rPr>
+                <w:lang w:val="da-DK"/>
+              </w:rPr>
+            </w:pPr>
+            <w:r>
+              <w:rPr>
+                <w:lang w:val="da-DK"/>
+              </w:rPr>
+              <w:t>Sendes for at dræbe. Foretrækker kraftigt ikke-vand rum</w:t>
+            </w:r>
+          </w:p>
+        </w:tc>
+        <w:tc>
+          <w:tcPr>
+            <w:tcW w:w="2687" w:type="dxa"/>
+          </w:tcPr>
+          <w:p>
+            <w:pPr>
+              <w:rPr>
+                <w:lang w:val="da-DK"/>
+              </w:rPr>
+            </w:pPr>
+            <w:hyperlink r:id="rId5" w:history="1">
+              <w:r>
+                <w:rPr>
+                  <w:rStyle w:val="Hyperlink"/>
+                  <w:lang w:val="da-DK"/>
+                </w:rPr>
+                <w:t>Fire Giant</w:t>
+              </w:r>
+            </w:hyperlink>
+          </w:p>
+        </w:tc>
+      </w:tr>
+      <w:tr>
+        <w:tc>
+          <w:tcPr>
+            <w:tcW w:w="1271" w:type="dxa"/>
+          </w:tcPr>
+          <w:p>
+            <w:pPr>
+              <w:rPr>
+                <w:lang w:val="da-DK"/>
+              </w:rPr>
+            </w:pPr>
+            <w:r>
+              <w:rPr>
+                <w:lang w:val="da-DK"/>
+              </w:rPr>
+              <w:t>Dræner</w:t>
+            </w:r>
+          </w:p>
+        </w:tc>
+        <w:tc>
+          <w:tcPr>
+            <w:tcW w:w="5670" w:type="dxa"/>
+          </w:tcPr>
+          <w:p>
+            <w:pPr>
+              <w:rPr>
+                <w:lang w:val="da-DK"/>
+              </w:rPr>
+            </w:pPr>
+            <w:proofErr w:type="spellStart"/>
+            <w:r>
+              <w:rPr>
+                <w:lang w:val="da-DK"/>
+              </w:rPr>
+              <w:t>Vampyr’ish</w:t>
+            </w:r>
+            <w:proofErr w:type="spellEnd"/>
+            <w:r>
+              <w:rPr>
+                <w:lang w:val="da-DK"/>
+              </w:rPr>
+              <w:t xml:space="preserve"> </w:t>
+            </w:r>
+            <w:proofErr w:type="spellStart"/>
+            <w:r>
+              <w:rPr>
+                <w:lang w:val="da-DK"/>
+              </w:rPr>
+              <w:t>gol</w:t>
+            </w:r>
+            <w:r>
+              <w:rPr>
+                <w:lang w:val="da-DK"/>
+              </w:rPr>
+              <w:t>e</w:t>
+            </w:r>
+            <w:r>
+              <w:rPr>
+                <w:lang w:val="da-DK"/>
+              </w:rPr>
+              <w:t>m</w:t>
+            </w:r>
+            <w:proofErr w:type="spellEnd"/>
+            <w:r>
+              <w:rPr>
+                <w:lang w:val="da-DK"/>
+              </w:rPr>
+              <w:t xml:space="preserve"> som </w:t>
+            </w:r>
+            <w:r>
+              <w:rPr>
+                <w:lang w:val="da-DK"/>
+              </w:rPr>
+              <w:t xml:space="preserve">dræner livsessens og bringer til </w:t>
+            </w:r>
+            <w:proofErr w:type="spellStart"/>
+            <w:r>
+              <w:rPr>
+                <w:lang w:val="da-DK"/>
+              </w:rPr>
+              <w:t>Aboshans</w:t>
+            </w:r>
+            <w:proofErr w:type="spellEnd"/>
+            <w:r>
+              <w:rPr>
+                <w:lang w:val="da-DK"/>
+              </w:rPr>
+              <w:t xml:space="preserve"> fængsel. Eneste </w:t>
+            </w:r>
+            <w:proofErr w:type="spellStart"/>
+            <w:r>
+              <w:rPr>
+                <w:lang w:val="da-DK"/>
+              </w:rPr>
+              <w:t>golem</w:t>
+            </w:r>
+            <w:proofErr w:type="spellEnd"/>
+            <w:r>
+              <w:rPr>
+                <w:lang w:val="da-DK"/>
+              </w:rPr>
+              <w:t xml:space="preserve"> gruppe som arbejder direkte for </w:t>
+            </w:r>
+            <w:proofErr w:type="spellStart"/>
+            <w:r>
+              <w:rPr>
+                <w:lang w:val="da-DK"/>
+              </w:rPr>
+              <w:t>Plarolys</w:t>
+            </w:r>
+            <w:proofErr w:type="spellEnd"/>
+            <w:r>
+              <w:rPr>
+                <w:lang w:val="da-DK"/>
+              </w:rPr>
+              <w:t>.</w:t>
+            </w:r>
+          </w:p>
+        </w:tc>
+        <w:tc>
+          <w:tcPr>
+            <w:tcW w:w="2687" w:type="dxa"/>
+          </w:tcPr>
+          <w:p>
+            <w:pPr>
+              <w:rPr>
+                <w:lang w:val="da-DK"/>
+              </w:rPr>
+            </w:pPr>
+          </w:p>
+        </w:tc>
+      </w:tr>
+    </w:tbl>
+    <w:p>
+      <w:pPr>
+        <w:rPr>
+          <w:lang w:val="da-DK"/>
+        </w:rPr>
+      </w:pPr>
+      <w:r>
+        <w:rPr>
+          <w:lang w:val="da-DK"/>
+        </w:rPr>
+        <w:t xml:space="preserve">Alle stat </w:t>
+      </w:r>
+      <w:proofErr w:type="spellStart"/>
+      <w:r>
+        <w:rPr>
+          <w:lang w:val="da-DK"/>
+        </w:rPr>
+        <w:t>blocks</w:t>
+      </w:r>
+      <w:proofErr w:type="spellEnd"/>
+      <w:r>
+        <w:rPr>
+          <w:lang w:val="da-DK"/>
+        </w:rPr>
+        <w:t xml:space="preserve"> har følgende ændringer:</w:t>
+      </w:r>
+    </w:p>
+    <w:p>
+      <w:pPr>
+        <w:pStyle w:val="ListParagraph"/>
+        <w:numPr>
+          <w:ilvl w:val="0"/>
+          <w:numId w:val="6"/>
+        </w:numPr>
+      </w:pPr>
+      <w:r>
+        <w:t xml:space="preserve">CR: </w:t>
+      </w:r>
+      <w:r>
+        <w:t xml:space="preserve">Alle </w:t>
+      </w:r>
+      <w:proofErr w:type="spellStart"/>
+      <w:r>
+        <w:t>har</w:t>
+      </w:r>
+      <w:proofErr w:type="spellEnd"/>
+      <w:r>
+        <w:t xml:space="preserve"> +1 </w:t>
+      </w:r>
+      <w:proofErr w:type="spellStart"/>
+      <w:r>
+        <w:t>højere</w:t>
+      </w:r>
+      <w:proofErr w:type="spellEnd"/>
+    </w:p>
+    <w:p>
+      <w:pPr>
+        <w:pStyle w:val="ListParagraph"/>
+        <w:numPr>
+          <w:ilvl w:val="0"/>
+          <w:numId w:val="6"/>
+        </w:numPr>
+      </w:pPr>
+      <w:r>
+        <w:t>Condition immunities: Charmed, F</w:t>
+      </w:r>
+      <w:r>
+        <w:t>rightened</w:t>
+      </w:r>
+      <w:r>
+        <w:t>, Poisoned</w:t>
+      </w:r>
+    </w:p>
+    <w:p>
+      <w:pPr>
+        <w:pStyle w:val="ListParagraph"/>
+        <w:numPr>
+          <w:ilvl w:val="0"/>
+          <w:numId w:val="6"/>
+        </w:numPr>
+      </w:pPr>
+      <w:r>
+        <w:t xml:space="preserve">Damage Resistance: Nonmagical </w:t>
+      </w:r>
+      <w:r>
+        <w:t xml:space="preserve">physical </w:t>
+      </w:r>
+      <w:r>
+        <w:t xml:space="preserve">attacks not made of </w:t>
+      </w:r>
+      <w:r>
+        <w:t>Adamantine.</w:t>
+      </w:r>
+    </w:p>
+    <w:p>
+      <w:pPr>
+        <w:pStyle w:val="ListParagraph"/>
+        <w:numPr>
+          <w:ilvl w:val="0"/>
+          <w:numId w:val="6"/>
+        </w:numPr>
+      </w:pPr>
+      <w:r>
+        <w:t>Damage Immunities: Poison, Psychic</w:t>
+      </w:r>
+    </w:p>
+    <w:p/>
+    <w:p>
+      <w:pPr>
+        <w:rPr>
+          <w:b/>
+          <w:bCs/>
+          <w:lang w:val="da-DK"/>
+        </w:rPr>
+      </w:pPr>
+      <w:proofErr w:type="spellStart"/>
+      <w:r>
+        <w:rPr>
+          <w:b/>
+          <w:bCs/>
           <w:lang w:val="da-DK"/>
         </w:rPr>
         <w:t>Golem</w:t>
       </w:r>
-      <w:r>
-        <w:rPr>
-          <w:lang w:val="da-DK"/>
-        </w:rPr>
-        <w:t>s:</w:t>
+      <w:proofErr w:type="spellEnd"/>
+      <w:r>
+        <w:rPr>
+          <w:b/>
+          <w:bCs/>
+          <w:lang w:val="da-DK"/>
+        </w:rPr>
+        <w:t xml:space="preserve"> strategi:</w:t>
+      </w:r>
+    </w:p>
+    <w:p>
+      <w:pPr>
+        <w:pStyle w:val="ListParagraph"/>
+        <w:numPr>
+          <w:ilvl w:val="0"/>
+          <w:numId w:val="5"/>
+        </w:numPr>
+        <w:rPr>
+          <w:lang w:val="da-DK"/>
+        </w:rPr>
+      </w:pPr>
+      <w:r>
+        <w:rPr>
+          <w:lang w:val="da-DK"/>
+        </w:rPr>
+        <w:t>Spejder finder og rapporterer uvedkommende</w:t>
+      </w:r>
+    </w:p>
+    <w:p>
+      <w:pPr>
+        <w:pStyle w:val="ListParagraph"/>
+        <w:numPr>
+          <w:ilvl w:val="0"/>
+          <w:numId w:val="5"/>
+        </w:numPr>
+        <w:rPr>
+          <w:lang w:val="da-DK"/>
+        </w:rPr>
+      </w:pPr>
+      <w:r>
+        <w:rPr>
+          <w:lang w:val="da-DK"/>
+        </w:rPr>
+        <w:t>Renser</w:t>
+      </w:r>
+      <w:r>
+        <w:rPr>
+          <w:lang w:val="da-DK"/>
+        </w:rPr>
+        <w:t xml:space="preserve">, Fængsler og spejdere sendes ud. </w:t>
+      </w:r>
+    </w:p>
+    <w:p>
+      <w:pPr>
+        <w:pStyle w:val="ListParagraph"/>
+        <w:numPr>
+          <w:ilvl w:val="1"/>
+          <w:numId w:val="5"/>
+        </w:numPr>
+        <w:rPr>
+          <w:lang w:val="da-DK"/>
+        </w:rPr>
+      </w:pPr>
+      <w:r>
+        <w:rPr>
+          <w:lang w:val="da-DK"/>
+        </w:rPr>
+        <w:t xml:space="preserve">Spejder analyserer styrken af de uvedkommende, medmindre allerede kender. </w:t>
+      </w:r>
+    </w:p>
+    <w:p>
+      <w:pPr>
+        <w:pStyle w:val="ListParagraph"/>
+        <w:numPr>
+          <w:ilvl w:val="1"/>
+          <w:numId w:val="5"/>
+        </w:numPr>
+        <w:rPr>
+          <w:lang w:val="da-DK"/>
+        </w:rPr>
+      </w:pPr>
+      <w:r>
+        <w:rPr>
+          <w:lang w:val="da-DK"/>
+        </w:rPr>
+        <w:t>Hvis stærke</w:t>
+      </w:r>
+      <w:r>
+        <w:rPr>
+          <w:lang w:val="da-DK"/>
+        </w:rPr>
+        <w:t>:</w:t>
+      </w:r>
+      <w:r>
+        <w:rPr>
+          <w:lang w:val="da-DK"/>
+        </w:rPr>
+        <w:t xml:space="preserve"> </w:t>
+      </w:r>
+      <w:r>
+        <w:rPr>
+          <w:lang w:val="da-DK"/>
+        </w:rPr>
+        <w:t>F</w:t>
+      </w:r>
+      <w:r>
+        <w:rPr>
+          <w:lang w:val="da-DK"/>
+        </w:rPr>
+        <w:t xml:space="preserve">ængsler beskytter </w:t>
+      </w:r>
+      <w:r>
+        <w:rPr>
+          <w:lang w:val="da-DK"/>
+        </w:rPr>
+        <w:t>Renser</w:t>
+      </w:r>
+      <w:r>
+        <w:rPr>
+          <w:lang w:val="da-DK"/>
+        </w:rPr>
+        <w:t xml:space="preserve"> mens den </w:t>
+      </w:r>
+      <w:r>
+        <w:rPr>
+          <w:lang w:val="da-DK"/>
+        </w:rPr>
+        <w:t>fjerner vand, og Spejder tilkalder Ødelægger</w:t>
+      </w:r>
+    </w:p>
+    <w:p>
+      <w:pPr>
+        <w:pStyle w:val="ListParagraph"/>
+        <w:numPr>
+          <w:ilvl w:val="1"/>
+          <w:numId w:val="5"/>
+        </w:numPr>
+        <w:rPr>
+          <w:lang w:val="da-DK"/>
+        </w:rPr>
+      </w:pPr>
+      <w:r>
+        <w:rPr>
+          <w:lang w:val="da-DK"/>
+        </w:rPr>
+        <w:t xml:space="preserve">Hvis svage: </w:t>
+      </w:r>
+      <w:r>
+        <w:rPr>
+          <w:lang w:val="da-DK"/>
+        </w:rPr>
+        <w:t xml:space="preserve">Fængsler </w:t>
+      </w:r>
+      <w:r>
+        <w:rPr>
+          <w:lang w:val="da-DK"/>
+        </w:rPr>
+        <w:t>fanger uvedkommende</w:t>
+      </w:r>
+      <w:r>
+        <w:rPr>
+          <w:lang w:val="da-DK"/>
+        </w:rPr>
+        <w:t xml:space="preserve">, </w:t>
+      </w:r>
+      <w:r>
+        <w:rPr>
+          <w:lang w:val="da-DK"/>
+        </w:rPr>
+        <w:t xml:space="preserve">Renser </w:t>
+      </w:r>
+      <w:r>
+        <w:rPr>
+          <w:lang w:val="da-DK"/>
+        </w:rPr>
+        <w:t>afskærer udgange</w:t>
+      </w:r>
+      <w:r>
+        <w:rPr>
+          <w:lang w:val="da-DK"/>
+        </w:rPr>
+        <w:t>.</w:t>
+      </w:r>
+    </w:p>
+    <w:p>
+      <w:pPr>
+        <w:pStyle w:val="ListParagraph"/>
+        <w:numPr>
+          <w:ilvl w:val="0"/>
+          <w:numId w:val="5"/>
+        </w:numPr>
+        <w:rPr>
+          <w:lang w:val="da-DK"/>
+        </w:rPr>
+      </w:pPr>
+      <w:r>
+        <w:rPr>
+          <w:lang w:val="da-DK"/>
+        </w:rPr>
+        <w:t xml:space="preserve">Hvis Ødelægger tilkaldes, arbejder den alene og alle andre </w:t>
+      </w:r>
+      <w:proofErr w:type="spellStart"/>
+      <w:r>
+        <w:rPr>
+          <w:lang w:val="da-DK"/>
+        </w:rPr>
+        <w:t>Golems</w:t>
+      </w:r>
+      <w:proofErr w:type="spellEnd"/>
+      <w:r>
+        <w:rPr>
+          <w:lang w:val="da-DK"/>
+        </w:rPr>
+        <w:t xml:space="preserve"> trækker sig tilbage</w:t>
+      </w:r>
+      <w:r>
+        <w:rPr>
+          <w:lang w:val="da-DK"/>
+        </w:rPr>
+        <w:t>.</w:t>
+      </w:r>
+    </w:p>
+    <w:p>
+      <w:pPr>
+        <w:rPr>
+          <w:lang w:val="da-DK"/>
+        </w:rPr>
+      </w:pPr>
+    </w:p>
+    <w:p>
+      <w:pPr>
+        <w:rPr>
+          <w:lang w:val="da-DK"/>
+        </w:rPr>
+      </w:pPr>
+      <w:r>
+        <w:rPr>
+          <w:lang w:val="da-DK"/>
+        </w:rPr>
+        <w:t>Rum:</w:t>
       </w:r>
     </w:p>
     <w:p>
@@ -579,7 +1618,13 @@
         <w:rPr>
           <w:lang w:val="da-DK"/>
         </w:rPr>
-        <w:t>Spejdere: Ser fjende og flygter til nærmeste rapporterings station for at melde fare</w:t>
+        <w:t xml:space="preserve">Rum hvor </w:t>
+      </w:r>
+      <w:r>
+        <w:rPr>
+          <w:lang w:val="da-DK"/>
+        </w:rPr>
+        <w:t xml:space="preserve">vandet ikke er. </w:t>
       </w:r>
     </w:p>
     <w:p>
@@ -597,13 +1642,7 @@
         <w:rPr>
           <w:lang w:val="da-DK"/>
         </w:rPr>
-        <w:t>Fængslere:</w:t>
-      </w:r>
-      <w:r>
-        <w:rPr>
-          <w:lang w:val="da-DK"/>
-        </w:rPr>
-        <w:t xml:space="preserve"> Sendes til middel farer for at tage til fængslet</w:t>
+        <w:t xml:space="preserve">Ustabil magisk teleporter. </w:t>
       </w:r>
     </w:p>
     <w:p>
@@ -621,7 +1660,21 @@
         <w:rPr>
           <w:lang w:val="da-DK"/>
         </w:rPr>
-        <w:t>Ødelæggere:</w:t>
+        <w:t xml:space="preserve">Rum til skabelse af </w:t>
+      </w:r>
+      <w:proofErr w:type="spellStart"/>
+      <w:r>
+        <w:rPr>
+          <w:lang w:val="da-DK"/>
+        </w:rPr>
+        <w:t>magic</w:t>
+      </w:r>
+      <w:proofErr w:type="spellEnd"/>
+      <w:r>
+        <w:rPr>
+          <w:lang w:val="da-DK"/>
+        </w:rPr>
+        <w:t xml:space="preserve"> items. </w:t>
       </w:r>
     </w:p>
     <w:p>
@@ -635,6 +1688,26 @@
           <w:lang w:val="da-DK"/>
         </w:rPr>
       </w:pPr>
+      <w:r>
+        <w:rPr>
+          <w:lang w:val="da-DK"/>
+        </w:rPr>
+        <w:t xml:space="preserve">Fængsel, forbundet til </w:t>
+      </w:r>
+      <w:proofErr w:type="spellStart"/>
+      <w:r>
+        <w:rPr>
+          <w:lang w:val="da-DK"/>
+        </w:rPr>
+        <w:t>Aboshans</w:t>
+      </w:r>
+      <w:proofErr w:type="spellEnd"/>
+      <w:r>
+        <w:rPr>
+          <w:lang w:val="da-DK"/>
+        </w:rPr>
+        <w:t xml:space="preserve"> fængsel så kan fodres.</w:t>
+      </w:r>
     </w:p>
     <w:p>
       <w:pPr>
@@ -647,12 +1720,94 @@
           <w:lang w:val="da-DK"/>
         </w:rPr>
       </w:pPr>
-      <w:r>
-        <w:rPr>
-          <w:lang w:val="da-DK"/>
-        </w:rPr>
-        <w:lastRenderedPageBreak/>
-        <w:t xml:space="preserve">Cleaners: Fjern vand fra rum. </w:t>
+      <w:proofErr w:type="spellStart"/>
+      <w:r>
+        <w:rPr>
+          <w:lang w:val="da-DK"/>
+        </w:rPr>
+        <w:t>Necromancer</w:t>
+      </w:r>
+      <w:proofErr w:type="spellEnd"/>
+      <w:r>
+        <w:rPr>
+          <w:lang w:val="da-DK"/>
+        </w:rPr>
+        <w:t xml:space="preserve"> som har fanget sig selv, da </w:t>
+      </w:r>
+      <w:proofErr w:type="spellStart"/>
+      <w:r>
+        <w:rPr>
+          <w:lang w:val="da-DK"/>
+        </w:rPr>
+        <w:t>golems</w:t>
+      </w:r>
+      <w:proofErr w:type="spellEnd"/>
+      <w:r>
+        <w:rPr>
+          <w:lang w:val="da-DK"/>
+        </w:rPr>
+        <w:t xml:space="preserve"> vil dræbe hende.</w:t>
+      </w:r>
+      <w:r>
+        <w:rPr>
+          <w:lang w:val="da-DK"/>
+        </w:rPr>
+        <w:t xml:space="preserve"> </w:t>
+      </w:r>
+      <w:r>
+        <w:rPr>
+          <w:lang w:val="da-DK"/>
+        </w:rPr>
+        <w:t xml:space="preserve">Er ikke ond, men holdning til </w:t>
+      </w:r>
+      <w:proofErr w:type="spellStart"/>
+      <w:r>
+        <w:rPr>
+          <w:lang w:val="da-DK"/>
+        </w:rPr>
+        <w:t>necromancy</w:t>
+      </w:r>
+      <w:proofErr w:type="spellEnd"/>
+      <w:r>
+        <w:rPr>
+          <w:lang w:val="da-DK"/>
+        </w:rPr>
+        <w:t xml:space="preserve"> radikal. </w:t>
+      </w:r>
+    </w:p>
+    <w:p>
+      <w:pPr>
+        <w:rPr>
+          <w:lang w:val="da-DK"/>
+        </w:rPr>
+      </w:pPr>
+    </w:p>
+    <w:p>
+      <w:pPr>
+        <w:pStyle w:val="Heading2"/>
+        <w:rPr>
+          <w:lang w:val="da-DK"/>
+        </w:rPr>
+      </w:pPr>
+      <w:r>
+        <w:rPr>
+          <w:lang w:val="da-DK"/>
+        </w:rPr>
+        <w:t xml:space="preserve">Bibliotek med </w:t>
+      </w:r>
+      <w:proofErr w:type="spellStart"/>
+      <w:r>
+        <w:rPr>
+          <w:lang w:val="da-DK"/>
+        </w:rPr>
+        <w:t>Necromancer</w:t>
+      </w:r>
+      <w:proofErr w:type="spellEnd"/>
+      <w:r>
+        <w:rPr>
+          <w:lang w:val="da-DK"/>
+        </w:rPr>
+        <w:t xml:space="preserve"> </w:t>
       </w:r>
     </w:p>
     <w:p>
@@ -679,18 +1834,14 @@
           <w:lang w:val="da-DK"/>
         </w:rPr>
       </w:pPr>
-      <w:r>
-        <w:rPr>
-          <w:lang w:val="da-DK"/>
-        </w:rPr>
-        <w:t xml:space="preserve">Rum hvor </w:t>
-      </w:r>
-      <w:r>
-        <w:rPr>
-          <w:lang w:val="da-DK"/>
-        </w:rPr>
-        <w:t xml:space="preserve">vandet ikke er. </w:t>
-      </w:r>
+      <w:proofErr w:type="spellStart"/>
+      <w:r>
+        <w:rPr>
+          <w:lang w:val="da-DK"/>
+        </w:rPr>
+        <w:t>Hovedbibilotek</w:t>
+      </w:r>
+      <w:proofErr w:type="spellEnd"/>
     </w:p>
     <w:p>
       <w:pPr>
@@ -707,7 +1858,150 @@
         <w:rPr>
           <w:lang w:val="da-DK"/>
         </w:rPr>
-        <w:t xml:space="preserve">Ustabil magisk teleporter. </w:t>
+        <w:t>Forbudte afdeling</w:t>
+      </w:r>
+    </w:p>
+    <w:p>
+      <w:pPr>
+        <w:rPr>
+          <w:lang w:val="da-DK"/>
+        </w:rPr>
+      </w:pPr>
+      <w:proofErr w:type="spellStart"/>
+      <w:r>
+        <w:rPr>
+          <w:lang w:val="da-DK"/>
+        </w:rPr>
+        <w:t>N</w:t>
+      </w:r>
+      <w:r>
+        <w:rPr>
+          <w:lang w:val="da-DK"/>
+        </w:rPr>
+        <w:t>ecromancer</w:t>
+      </w:r>
+      <w:proofErr w:type="spellEnd"/>
+      <w:r>
+        <w:rPr>
+          <w:lang w:val="da-DK"/>
+        </w:rPr>
+        <w:t xml:space="preserve"> studerende ”</w:t>
+      </w:r>
+      <w:proofErr w:type="spellStart"/>
+      <w:r>
+        <w:rPr>
+          <w:lang w:val="da-DK"/>
+        </w:rPr>
+        <w:t>Vyhl</w:t>
+      </w:r>
+      <w:proofErr w:type="spellEnd"/>
+      <w:r>
+        <w:rPr>
+          <w:lang w:val="da-DK"/>
+        </w:rPr>
+        <w:t xml:space="preserve">” som har </w:t>
+      </w:r>
+      <w:r>
+        <w:rPr>
+          <w:lang w:val="da-DK"/>
+        </w:rPr>
+        <w:t xml:space="preserve">barrikaderet sig i den forbudte del af biblioteket. Denne afdeling har </w:t>
+      </w:r>
+      <w:proofErr w:type="spellStart"/>
+      <w:r>
+        <w:rPr>
+          <w:lang w:val="da-DK"/>
+        </w:rPr>
+        <w:t>Abjuration</w:t>
+      </w:r>
+      <w:proofErr w:type="spellEnd"/>
+      <w:r>
+        <w:rPr>
+          <w:lang w:val="da-DK"/>
+        </w:rPr>
+        <w:t xml:space="preserve"> magi der beskytter bøgerne mod vand, men som også holder det andet vand væk.</w:t>
+      </w:r>
+    </w:p>
+    <w:p>
+      <w:pPr>
+        <w:rPr>
+          <w:lang w:val="da-DK"/>
+        </w:rPr>
+      </w:pPr>
+      <w:r>
+        <w:rPr>
+          <w:lang w:val="da-DK"/>
+        </w:rPr>
+        <w:t xml:space="preserve">Bibliotek, halvt oversvømmet pga. magi. Fyldt med </w:t>
+      </w:r>
+      <w:proofErr w:type="spellStart"/>
+      <w:r>
+        <w:rPr>
+          <w:lang w:val="da-DK"/>
+        </w:rPr>
+        <w:t>undead</w:t>
+      </w:r>
+      <w:proofErr w:type="spellEnd"/>
+      <w:r>
+        <w:rPr>
+          <w:lang w:val="da-DK"/>
+        </w:rPr>
+        <w:t xml:space="preserve"> studerende. Barrikaderet. Uden for barrikade står Ødelægger </w:t>
+      </w:r>
+      <w:proofErr w:type="spellStart"/>
+      <w:r>
+        <w:rPr>
+          <w:lang w:val="da-DK"/>
+        </w:rPr>
+        <w:t>golem</w:t>
+      </w:r>
+      <w:proofErr w:type="spellEnd"/>
+      <w:r>
+        <w:rPr>
+          <w:lang w:val="da-DK"/>
+        </w:rPr>
+        <w:t xml:space="preserve"> og venter på barrikade falder.</w:t>
+      </w:r>
+    </w:p>
+    <w:p>
+      <w:pPr>
+        <w:pStyle w:val="Heading3"/>
+        <w:rPr>
+          <w:lang w:val="da-DK"/>
+        </w:rPr>
+      </w:pPr>
+      <w:r>
+        <w:rPr>
+          <w:lang w:val="da-DK"/>
+        </w:rPr>
+        <w:t>Skyggen der døde: Bog om Orcus og dødsritualer</w:t>
+      </w:r>
+    </w:p>
+    <w:p>
+      <w:pPr>
+        <w:rPr>
+          <w:lang w:val="da-DK"/>
+        </w:rPr>
+      </w:pPr>
+      <w:r>
+        <w:rPr>
+          <w:i/>
+          <w:iCs/>
+          <w:lang w:val="da-DK"/>
+        </w:rPr>
+        <w:t>Skyggen der døde</w:t>
+      </w:r>
+      <w:r>
+        <w:rPr>
+          <w:lang w:val="da-DK"/>
+        </w:rPr>
+        <w:t>s e</w:t>
+      </w:r>
+      <w:r>
+        <w:rPr>
+          <w:lang w:val="da-DK"/>
+        </w:rPr>
+        <w:t>genskaber:</w:t>
       </w:r>
     </w:p>
     <w:p>
@@ -725,7 +2019,13 @@
         <w:rPr>
           <w:lang w:val="da-DK"/>
         </w:rPr>
-        <w:t xml:space="preserve">Rum til skabelse af magic items. </w:t>
+        <w:t xml:space="preserve">Ritualer: </w:t>
+      </w:r>
+      <w:r>
+        <w:rPr>
+          <w:lang w:val="da-DK"/>
+        </w:rPr>
+        <w:t>Dræn livsessens (Gør dig yngre på bekostning af andre)</w:t>
       </w:r>
     </w:p>
     <w:p>
@@ -735,34 +2035,591 @@
           <w:ilvl w:val="0"/>
           <w:numId w:val="3"/>
         </w:numPr>
-        <w:rPr>
-          <w:lang w:val="da-DK"/>
-        </w:rPr>
-      </w:pPr>
-      <w:r>
-        <w:rPr>
-          <w:lang w:val="da-DK"/>
-        </w:rPr>
-        <w:t>Fængsel, forbundet til Aboshans fængsel så kan fodres.</w:t>
-      </w:r>
+      </w:pPr>
+      <w:r>
+        <w:lastRenderedPageBreak/>
+        <w:t>Spells:</w:t>
+      </w:r>
+      <w:r>
+        <w:t xml:space="preserve"> </w:t>
+      </w:r>
+      <w:r>
+        <w:rPr>
+          <w:b/>
+          <w:bCs/>
+          <w:i/>
+          <w:iCs/>
+        </w:rPr>
+        <w:t>Grasping Grave</w:t>
+      </w:r>
+      <w:r>
+        <w:rPr>
+          <w:b/>
+          <w:bCs/>
+          <w:i/>
+          <w:iCs/>
+        </w:rPr>
+        <w:t xml:space="preserve">, </w:t>
+      </w:r>
+      <w:proofErr w:type="spellStart"/>
+      <w:r>
+        <w:rPr>
+          <w:b/>
+          <w:bCs/>
+          <w:i/>
+          <w:iCs/>
+        </w:rPr>
+        <w:t>Panickfog</w:t>
+      </w:r>
+      <w:proofErr w:type="spellEnd"/>
+      <w:r>
+        <w:rPr>
+          <w:b/>
+          <w:bCs/>
+          <w:i/>
+          <w:iCs/>
+        </w:rPr>
+        <w:t xml:space="preserve">, </w:t>
+      </w:r>
+      <w:r>
+        <w:rPr>
+          <w:b/>
+          <w:bCs/>
+          <w:i/>
+          <w:iCs/>
+        </w:rPr>
+        <w:t>Corpus Potency</w:t>
+      </w:r>
+      <w:r>
+        <w:rPr>
+          <w:b/>
+          <w:bCs/>
+          <w:i/>
+          <w:iCs/>
+        </w:rPr>
+        <w:t>, Shield of Bones</w:t>
+      </w:r>
+      <w:r>
+        <w:rPr>
+          <w:b/>
+          <w:bCs/>
+          <w:i/>
+          <w:iCs/>
+        </w:rPr>
+        <w:t xml:space="preserve"> </w:t>
+      </w:r>
+      <w:r>
+        <w:t xml:space="preserve">(se </w:t>
+      </w:r>
+      <w:hyperlink r:id="rId6" w:history="1">
+        <w:proofErr w:type="spellStart"/>
+        <w:r>
+          <w:rPr>
+            <w:rStyle w:val="Hyperlink"/>
+          </w:rPr>
+          <w:t>Gravebreaker</w:t>
+        </w:r>
+        <w:proofErr w:type="spellEnd"/>
+      </w:hyperlink>
+      <w:r>
+        <w:t xml:space="preserve"> s</w:t>
+      </w:r>
+      <w:r>
+        <w:t>tat block)</w:t>
+      </w:r>
+    </w:p>
+    <w:p>
+      <w:pPr>
+        <w:pStyle w:val="ListParagraph"/>
+        <w:numPr>
+          <w:ilvl w:val="0"/>
+          <w:numId w:val="3"/>
+        </w:numPr>
+        <w:rPr>
+          <w:lang w:val="da-DK"/>
+        </w:rPr>
+      </w:pPr>
+      <w:r>
+        <w:rPr>
+          <w:lang w:val="da-DK"/>
+        </w:rPr>
+        <w:t xml:space="preserve">Passiv aura: </w:t>
+      </w:r>
+      <w:r>
+        <w:rPr>
+          <w:lang w:val="da-DK"/>
+        </w:rPr>
+        <w:t xml:space="preserve">Lig bliver genoplivet som </w:t>
+      </w:r>
+      <w:proofErr w:type="spellStart"/>
+      <w:r>
+        <w:rPr>
+          <w:lang w:val="da-DK"/>
+        </w:rPr>
+        <w:t>undead</w:t>
+      </w:r>
+      <w:proofErr w:type="spellEnd"/>
+      <w:r>
+        <w:rPr>
+          <w:lang w:val="da-DK"/>
+        </w:rPr>
+        <w:t xml:space="preserve"> med CR lig deres </w:t>
+      </w:r>
+      <w:proofErr w:type="spellStart"/>
+      <w:r>
+        <w:rPr>
+          <w:lang w:val="da-DK"/>
+        </w:rPr>
+        <w:t>level</w:t>
+      </w:r>
+      <w:proofErr w:type="spellEnd"/>
+      <w:r>
+        <w:rPr>
+          <w:lang w:val="da-DK"/>
+        </w:rPr>
+        <w:t xml:space="preserve"> efter 60 minutter</w:t>
+      </w:r>
+    </w:p>
+    <w:p>
+      <w:pPr>
+        <w:rPr>
+          <w:lang w:val="da-DK"/>
+        </w:rPr>
+      </w:pPr>
+      <w:proofErr w:type="spellStart"/>
+      <w:r>
+        <w:rPr>
+          <w:lang w:val="da-DK"/>
+        </w:rPr>
+        <w:t>Vyhl</w:t>
+      </w:r>
+      <w:proofErr w:type="spellEnd"/>
+      <w:r>
+        <w:rPr>
+          <w:lang w:val="da-DK"/>
+        </w:rPr>
+        <w:t xml:space="preserve"> har fundet </w:t>
+      </w:r>
+      <w:r>
+        <w:rPr>
+          <w:i/>
+          <w:iCs/>
+          <w:lang w:val="da-DK"/>
+        </w:rPr>
+        <w:t>Skyggen der døde</w:t>
+      </w:r>
+      <w:r>
+        <w:rPr>
+          <w:lang w:val="da-DK"/>
+        </w:rPr>
+        <w:t xml:space="preserve">, og brugen af den har </w:t>
+      </w:r>
+      <w:proofErr w:type="spellStart"/>
+      <w:r>
+        <w:rPr>
+          <w:lang w:val="da-DK"/>
+        </w:rPr>
+        <w:t>twisted</w:t>
+      </w:r>
+      <w:proofErr w:type="spellEnd"/>
+      <w:r>
+        <w:rPr>
+          <w:lang w:val="da-DK"/>
+        </w:rPr>
+        <w:t xml:space="preserve"> biblioteket og området omkring sig. Der er jord og en stank af død i luften.</w:t>
+      </w:r>
+      <w:r>
+        <w:rPr>
+          <w:lang w:val="da-DK"/>
+        </w:rPr>
+        <w:t xml:space="preserve"> Hun </w:t>
+      </w:r>
+      <w:r>
+        <w:rPr>
+          <w:lang w:val="da-DK"/>
+        </w:rPr>
+        <w:t xml:space="preserve">har holdt sig i live ved at dræne rester af </w:t>
+      </w:r>
+      <w:proofErr w:type="spellStart"/>
+      <w:r>
+        <w:rPr>
+          <w:lang w:val="da-DK"/>
+        </w:rPr>
+        <w:t>undeads</w:t>
+      </w:r>
+      <w:proofErr w:type="spellEnd"/>
+      <w:r>
+        <w:rPr>
+          <w:lang w:val="da-DK"/>
+        </w:rPr>
+        <w:t xml:space="preserve"> essens</w:t>
+      </w:r>
+      <w:r>
+        <w:rPr>
+          <w:lang w:val="da-DK"/>
+        </w:rPr>
+        <w:t>, og d</w:t>
+      </w:r>
+      <w:r>
+        <w:rPr>
+          <w:lang w:val="da-DK"/>
+        </w:rPr>
+        <w:t xml:space="preserve">resserer de </w:t>
+      </w:r>
+      <w:proofErr w:type="spellStart"/>
+      <w:r>
+        <w:rPr>
+          <w:lang w:val="da-DK"/>
+        </w:rPr>
+        <w:t>udøde</w:t>
+      </w:r>
+      <w:proofErr w:type="spellEnd"/>
+      <w:r>
+        <w:rPr>
+          <w:lang w:val="da-DK"/>
+        </w:rPr>
+        <w:t xml:space="preserve"> så de ligner at de er levende, og giver dem svag intelligens (ville ønske kunne give fuld).</w:t>
+      </w:r>
+    </w:p>
+    <w:p>
+      <w:pPr>
+        <w:rPr>
+          <w:lang w:val="da-DK"/>
+        </w:rPr>
+      </w:pPr>
+    </w:p>
+    <w:p>
+      <w:pPr>
+        <w:rPr>
+          <w:lang w:val="da-DK"/>
+        </w:rPr>
+      </w:pPr>
+      <w:r>
+        <w:rPr>
+          <w:lang w:val="da-DK"/>
+        </w:rPr>
+        <w:t xml:space="preserve">Stat </w:t>
+      </w:r>
+      <w:proofErr w:type="spellStart"/>
+      <w:r>
+        <w:rPr>
+          <w:lang w:val="da-DK"/>
+        </w:rPr>
+        <w:t>blocks</w:t>
+      </w:r>
+      <w:proofErr w:type="spellEnd"/>
+      <w:r>
+        <w:rPr>
+          <w:lang w:val="da-DK"/>
+        </w:rPr>
+        <w:t>:</w:t>
+      </w:r>
+    </w:p>
+    <w:p>
+      <w:pPr>
+        <w:pStyle w:val="ListParagraph"/>
+        <w:numPr>
+          <w:ilvl w:val="0"/>
+          <w:numId w:val="3"/>
+        </w:numPr>
+        <w:rPr>
+          <w:lang w:val="da-DK"/>
+        </w:rPr>
+      </w:pPr>
+      <w:r>
+        <w:rPr>
+          <w:lang w:val="da-DK"/>
+        </w:rPr>
+        <w:t>Hovedbibliotek:</w:t>
+      </w:r>
+    </w:p>
+    <w:p>
+      <w:pPr>
+        <w:pStyle w:val="ListParagraph"/>
+        <w:numPr>
+          <w:ilvl w:val="1"/>
+          <w:numId w:val="3"/>
+        </w:numPr>
+        <w:rPr>
+          <w:lang w:val="da-DK"/>
+        </w:rPr>
+      </w:pPr>
+      <w:r>
+        <w:rPr>
+          <w:lang w:val="da-DK"/>
+        </w:rPr>
+        <w:t xml:space="preserve">Bibliotekar </w:t>
+      </w:r>
+      <w:proofErr w:type="spellStart"/>
+      <w:r>
+        <w:rPr>
+          <w:lang w:val="da-DK"/>
+        </w:rPr>
+        <w:t>Alip</w:t>
+      </w:r>
+      <w:proofErr w:type="spellEnd"/>
+    </w:p>
+    <w:p>
+      <w:pPr>
+        <w:pStyle w:val="ListParagraph"/>
+        <w:numPr>
+          <w:ilvl w:val="1"/>
+          <w:numId w:val="3"/>
+        </w:numPr>
+        <w:rPr>
+          <w:lang w:val="da-DK"/>
+        </w:rPr>
+      </w:pPr>
+      <w:r>
+        <w:rPr>
+          <w:lang w:val="da-DK"/>
+        </w:rPr>
+        <w:t>(</w:t>
+      </w:r>
+      <w:proofErr w:type="spellStart"/>
+      <w:r>
+        <w:rPr>
+          <w:lang w:val="da-DK"/>
+        </w:rPr>
+        <w:fldChar w:fldCharType="begin"/>
+      </w:r>
+      <w:r>
+        <w:rPr>
+          <w:lang w:val="da-DK"/>
+        </w:rPr>
+        <w:instrText xml:space="preserve"> HYPERLINK "https://homebrewery.naturalcrit.com/share/1JP0Ai6A3uqw_yn3YlVAtX_lh0JqLF7YAKXHuq3Y-yPc3" </w:instrText>
+      </w:r>
+      <w:r>
+        <w:rPr>
+          <w:lang w:val="da-DK"/>
+        </w:rPr>
+      </w:r>
+      <w:r>
+        <w:rPr>
+          <w:lang w:val="da-DK"/>
+        </w:rPr>
+        <w:fldChar w:fldCharType="separate"/>
+      </w:r>
+      <w:r>
+        <w:rPr>
+          <w:rStyle w:val="Hyperlink"/>
+          <w:lang w:val="da-DK"/>
+        </w:rPr>
+        <w:t>Bodak</w:t>
+      </w:r>
+      <w:proofErr w:type="spellEnd"/>
+      <w:r>
+        <w:rPr>
+          <w:lang w:val="da-DK"/>
+        </w:rPr>
+        <w:fldChar w:fldCharType="end"/>
+      </w:r>
+      <w:r>
+        <w:rPr>
+          <w:lang w:val="da-DK"/>
+        </w:rPr>
+        <w:t>)</w:t>
+      </w:r>
+    </w:p>
+    <w:p>
+      <w:pPr>
+        <w:pStyle w:val="ListParagraph"/>
+        <w:numPr>
+          <w:ilvl w:val="0"/>
+          <w:numId w:val="3"/>
+        </w:numPr>
+        <w:rPr>
+          <w:lang w:val="da-DK"/>
+        </w:rPr>
+      </w:pPr>
+      <w:r>
+        <w:rPr>
+          <w:lang w:val="da-DK"/>
+        </w:rPr>
+        <w:t>Lukkede Afdeling:</w:t>
+      </w:r>
+    </w:p>
+    <w:p>
+      <w:pPr>
+        <w:pStyle w:val="ListParagraph"/>
+        <w:numPr>
+          <w:ilvl w:val="1"/>
+          <w:numId w:val="3"/>
+        </w:numPr>
+        <w:rPr>
+          <w:lang w:val="da-DK"/>
+        </w:rPr>
+      </w:pPr>
+      <w:proofErr w:type="spellStart"/>
+      <w:r>
+        <w:rPr>
+          <w:lang w:val="da-DK"/>
+        </w:rPr>
+        <w:t>Vyhl</w:t>
+      </w:r>
+      <w:proofErr w:type="spellEnd"/>
+      <w:r>
+        <w:rPr>
+          <w:lang w:val="da-DK"/>
+        </w:rPr>
+        <w:t xml:space="preserve">, </w:t>
+      </w:r>
+      <w:proofErr w:type="spellStart"/>
+      <w:r>
+        <w:rPr>
+          <w:lang w:val="da-DK"/>
+        </w:rPr>
+        <w:t>Necromancer</w:t>
+      </w:r>
+      <w:proofErr w:type="spellEnd"/>
+      <w:r>
+        <w:rPr>
+          <w:lang w:val="da-DK"/>
+        </w:rPr>
+        <w:t xml:space="preserve"> (</w:t>
+      </w:r>
+      <w:proofErr w:type="spellStart"/>
+      <w:r>
+        <w:rPr>
+          <w:lang w:val="da-DK"/>
+        </w:rPr>
+        <w:fldChar w:fldCharType="begin"/>
+      </w:r>
+      <w:r>
+        <w:rPr>
+          <w:lang w:val="da-DK"/>
+        </w:rPr>
+        <w:instrText xml:space="preserve"> HYPERLINK "https://homebrewery.naturalcrit.com/share/1BkDqJt1MCn7MPiYJ90S6TQZ_AIuSJrl7PMKd_3MZD7N2" </w:instrText>
+      </w:r>
+      <w:r>
+        <w:rPr>
+          <w:lang w:val="da-DK"/>
+        </w:rPr>
+      </w:r>
+      <w:r>
+        <w:rPr>
+          <w:lang w:val="da-DK"/>
+        </w:rPr>
+        <w:fldChar w:fldCharType="separate"/>
+      </w:r>
+      <w:r>
+        <w:rPr>
+          <w:rStyle w:val="Hyperlink"/>
+          <w:lang w:val="da-DK"/>
+        </w:rPr>
+        <w:t>Necromancer</w:t>
+      </w:r>
+      <w:proofErr w:type="spellEnd"/>
+      <w:r>
+        <w:rPr>
+          <w:rStyle w:val="Hyperlink"/>
+          <w:lang w:val="da-DK"/>
+        </w:rPr>
+        <w:t xml:space="preserve"> </w:t>
+      </w:r>
+      <w:proofErr w:type="spellStart"/>
+      <w:r>
+        <w:rPr>
+          <w:rStyle w:val="Hyperlink"/>
+          <w:lang w:val="da-DK"/>
+        </w:rPr>
+        <w:t>Gravebreaker</w:t>
+      </w:r>
+      <w:proofErr w:type="spellEnd"/>
+      <w:r>
+        <w:rPr>
+          <w:lang w:val="da-DK"/>
+        </w:rPr>
+        <w:fldChar w:fldCharType="end"/>
+      </w:r>
+      <w:r>
+        <w:rPr>
+          <w:lang w:val="da-DK"/>
+        </w:rPr>
+        <w:t>)</w:t>
+      </w:r>
+    </w:p>
+    <w:p>
+      <w:pPr>
+        <w:pStyle w:val="ListParagraph"/>
+        <w:numPr>
+          <w:ilvl w:val="0"/>
+          <w:numId w:val="3"/>
+        </w:numPr>
+        <w:rPr>
+          <w:lang w:val="da-DK"/>
+        </w:rPr>
+      </w:pPr>
+    </w:p>
+    <w:p>
+      <w:pPr>
+        <w:rPr>
+          <w:lang w:val="da-DK"/>
+        </w:rPr>
+      </w:pPr>
+    </w:p>
+    <w:p>
+      <w:pPr>
+        <w:rPr>
+          <w:lang w:val="da-DK"/>
+        </w:rPr>
+      </w:pPr>
     </w:p>
     <w:p>
       <w:pPr>
         <w:pStyle w:val="Heading1"/>
-      </w:pPr>
-      <w:r>
-        <w:t>Plarolys’ Laboratorie</w:t>
+        <w:rPr>
+          <w:lang w:val="da-DK"/>
+        </w:rPr>
+      </w:pPr>
+      <w:proofErr w:type="spellStart"/>
+      <w:r>
+        <w:rPr>
+          <w:lang w:val="da-DK"/>
+        </w:rPr>
+        <w:t>Plarolys</w:t>
+      </w:r>
+      <w:proofErr w:type="spellEnd"/>
+      <w:r>
+        <w:rPr>
+          <w:lang w:val="da-DK"/>
+        </w:rPr>
+        <w:t>’ Laboratorie</w:t>
+      </w:r>
+    </w:p>
+    <w:p>
+      <w:pPr>
+        <w:rPr>
+          <w:lang w:val="da-DK"/>
+        </w:rPr>
+      </w:pPr>
+      <w:r>
+        <w:rPr>
+          <w:lang w:val="da-DK"/>
+        </w:rPr>
+        <w:t xml:space="preserve">Illusioner skjuler fælder, døre og meget mere. </w:t>
       </w:r>
     </w:p>
     <w:p>
       <w:pPr>
         <w:pStyle w:val="Heading2"/>
-      </w:pPr>
-      <w:r>
-        <w:t>Aboshans f</w:t>
-      </w:r>
-      <w:r>
-        <w:t>ængsel</w:t>
+        <w:rPr>
+          <w:lang w:val="da-DK"/>
+        </w:rPr>
+      </w:pPr>
+      <w:proofErr w:type="spellStart"/>
+      <w:r>
+        <w:rPr>
+          <w:lang w:val="da-DK"/>
+        </w:rPr>
+        <w:t>Aboshans</w:t>
+      </w:r>
+      <w:proofErr w:type="spellEnd"/>
+      <w:r>
+        <w:rPr>
+          <w:lang w:val="da-DK"/>
+        </w:rPr>
+        <w:t xml:space="preserve"> fængsel</w:t>
       </w:r>
     </w:p>
     <w:p>
@@ -795,11 +2652,19 @@
           <w:lang w:val="da-DK"/>
         </w:rPr>
       </w:pPr>
-      <w:r>
-        <w:rPr>
-          <w:lang w:val="da-DK"/>
-        </w:rPr>
-        <w:t xml:space="preserve">Immoveable rod holder store øje lukket. </w:t>
+      <w:proofErr w:type="spellStart"/>
+      <w:r>
+        <w:rPr>
+          <w:lang w:val="da-DK"/>
+        </w:rPr>
+        <w:t>Immoveable</w:t>
+      </w:r>
+      <w:proofErr w:type="spellEnd"/>
+      <w:r>
+        <w:rPr>
+          <w:lang w:val="da-DK"/>
+        </w:rPr>
+        <w:t xml:space="preserve"> rod holder store øje lukket. </w:t>
       </w:r>
     </w:p>
     <w:p>
@@ -817,7 +2682,21 @@
         <w:rPr>
           <w:lang w:val="da-DK"/>
         </w:rPr>
-        <w:t>Blod-powered ritual der styr</w:t>
+        <w:t>Blod-</w:t>
+      </w:r>
+      <w:proofErr w:type="spellStart"/>
+      <w:r>
+        <w:rPr>
+          <w:lang w:val="da-DK"/>
+        </w:rPr>
+        <w:t>powered</w:t>
+      </w:r>
+      <w:proofErr w:type="spellEnd"/>
+      <w:r>
+        <w:rPr>
+          <w:lang w:val="da-DK"/>
+        </w:rPr>
+        <w:t xml:space="preserve"> ritual der styr</w:t>
       </w:r>
       <w:r>
         <w:rPr>
@@ -845,24 +2724,34 @@
           <w:lang w:val="da-DK"/>
         </w:rPr>
       </w:pPr>
+      <w:proofErr w:type="spellStart"/>
       <w:r>
         <w:rPr>
           <w:b/>
           <w:bCs/>
+          <w:lang w:val="da-DK"/>
         </w:rPr>
         <w:t>Plarolys</w:t>
       </w:r>
+      <w:proofErr w:type="spellEnd"/>
       <w:r>
         <w:rPr>
           <w:b/>
           <w:bCs/>
+          <w:lang w:val="da-DK"/>
         </w:rPr>
         <w:br/>
       </w:r>
       <w:r>
+        <w:rPr>
+          <w:lang w:val="da-DK"/>
+        </w:rPr>
         <w:t>Illusion ærkemagiker.</w:t>
       </w:r>
       <w:r>
+        <w:rPr>
+          <w:lang w:val="da-DK"/>
+        </w:rPr>
         <w:br/>
       </w:r>
       <w:r>
@@ -884,6 +2773,122 @@
           <w:lang w:val="da-DK"/>
         </w:rPr>
       </w:pPr>
+      <w:r>
+        <w:rPr>
+          <w:lang w:val="da-DK"/>
+        </w:rPr>
+        <w:t xml:space="preserve">Stat </w:t>
+      </w:r>
+      <w:proofErr w:type="spellStart"/>
+      <w:r>
+        <w:rPr>
+          <w:lang w:val="da-DK"/>
+        </w:rPr>
+        <w:t>blocks</w:t>
+      </w:r>
+      <w:proofErr w:type="spellEnd"/>
+      <w:r>
+        <w:rPr>
+          <w:lang w:val="da-DK"/>
+        </w:rPr>
+        <w:t>:</w:t>
+      </w:r>
+    </w:p>
+    <w:p>
+      <w:pPr>
+        <w:pStyle w:val="ListParagraph"/>
+        <w:numPr>
+          <w:ilvl w:val="0"/>
+          <w:numId w:val="3"/>
+        </w:numPr>
+        <w:rPr>
+          <w:lang w:val="da-DK"/>
+        </w:rPr>
+      </w:pPr>
+      <w:r>
+        <w:rPr>
+          <w:lang w:val="da-DK"/>
+        </w:rPr>
+        <w:t>Manifestation</w:t>
+      </w:r>
+    </w:p>
+    <w:p>
+      <w:pPr>
+        <w:pStyle w:val="ListParagraph"/>
+        <w:numPr>
+          <w:ilvl w:val="0"/>
+          <w:numId w:val="3"/>
+        </w:numPr>
+        <w:rPr>
+          <w:lang w:val="da-DK"/>
+        </w:rPr>
+      </w:pPr>
+      <w:proofErr w:type="spellStart"/>
+      <w:r>
+        <w:rPr>
+          <w:lang w:val="da-DK"/>
+        </w:rPr>
+        <w:t>Plarolys</w:t>
+      </w:r>
+      <w:proofErr w:type="spellEnd"/>
+    </w:p>
+    <w:p>
+      <w:pPr>
+        <w:rPr>
+          <w:lang w:val="da-DK"/>
+        </w:rPr>
+      </w:pPr>
+      <w:r>
+        <w:rPr>
+          <w:lang w:val="da-DK"/>
+        </w:rPr>
+        <w:t xml:space="preserve">Tag </w:t>
+      </w:r>
+      <w:hyperlink r:id="rId7" w:history="1">
+        <w:proofErr w:type="spellStart"/>
+        <w:r>
+          <w:rPr>
+            <w:rStyle w:val="Hyperlink"/>
+            <w:lang w:val="da-DK"/>
+          </w:rPr>
+          <w:t>Displacer</w:t>
+        </w:r>
+        <w:proofErr w:type="spellEnd"/>
+        <w:r>
+          <w:rPr>
+            <w:rStyle w:val="Hyperlink"/>
+            <w:lang w:val="da-DK"/>
+          </w:rPr>
+          <w:t xml:space="preserve"> Dragon</w:t>
+        </w:r>
+      </w:hyperlink>
+      <w:r>
+        <w:rPr>
+          <w:lang w:val="da-DK"/>
+        </w:rPr>
+        <w:t xml:space="preserve"> og giv flere </w:t>
+      </w:r>
+      <w:proofErr w:type="spellStart"/>
+      <w:r>
+        <w:rPr>
+          <w:lang w:val="da-DK"/>
+        </w:rPr>
+        <w:t>spells</w:t>
+      </w:r>
+      <w:proofErr w:type="spellEnd"/>
+      <w:r>
+        <w:rPr>
+          <w:lang w:val="da-DK"/>
+        </w:rPr>
+        <w:t xml:space="preserve">? </w:t>
+      </w:r>
+    </w:p>
+    <w:p>
+      <w:pPr>
+        <w:rPr>
+          <w:lang w:val="da-DK"/>
+        </w:rPr>
+      </w:pPr>
     </w:p>
     <w:p>
       <w:pPr>
@@ -892,11 +2897,19 @@
           <w:lang w:val="da-DK"/>
         </w:rPr>
       </w:pPr>
-      <w:r>
-        <w:rPr>
-          <w:lang w:val="da-DK"/>
-        </w:rPr>
-        <w:t>Wandering Monsters</w:t>
+      <w:proofErr w:type="spellStart"/>
+      <w:r>
+        <w:rPr>
+          <w:lang w:val="da-DK"/>
+        </w:rPr>
+        <w:t>Wandering</w:t>
+      </w:r>
+      <w:proofErr w:type="spellEnd"/>
+      <w:r>
+        <w:rPr>
+          <w:lang w:val="da-DK"/>
+        </w:rPr>
+        <w:t xml:space="preserve"> Monsters</w:t>
       </w:r>
     </w:p>
     <w:tbl>
@@ -930,6 +2943,14 @@
               </w:rPr>
               <w:t>Kast</w:t>
             </w:r>
+            <w:r>
+              <w:rPr>
+                <w:b/>
+                <w:bCs/>
+                <w:lang w:val="da-DK"/>
+              </w:rPr>
+              <w:t xml:space="preserve"> (2d6)</w:t>
+            </w:r>
           </w:p>
         </w:tc>
         <w:tc>
@@ -970,7 +2991,7 @@
               <w:rPr>
                 <w:lang w:val="da-DK"/>
               </w:rPr>
-              <w:t>1</w:t>
+              <w:t>2</w:t>
             </w:r>
           </w:p>
         </w:tc>
@@ -984,11 +3005,19 @@
                 <w:lang w:val="da-DK"/>
               </w:rPr>
             </w:pPr>
-            <w:r>
-              <w:rPr>
-                <w:lang w:val="da-DK"/>
-              </w:rPr>
-              <w:t>Plarolys manifestation</w:t>
+            <w:proofErr w:type="spellStart"/>
+            <w:r>
+              <w:rPr>
+                <w:lang w:val="da-DK"/>
+              </w:rPr>
+              <w:t>Plarolys</w:t>
+            </w:r>
+            <w:proofErr w:type="spellEnd"/>
+            <w:r>
+              <w:rPr>
+                <w:lang w:val="da-DK"/>
+              </w:rPr>
+              <w:t xml:space="preserve"> manifestation</w:t>
             </w:r>
           </w:p>
         </w:tc>
@@ -1004,6 +3033,12 @@
                 <w:lang w:val="da-DK"/>
               </w:rPr>
             </w:pPr>
+            <w:r>
+              <w:rPr>
+                <w:lang w:val="da-DK"/>
+              </w:rPr>
+              <w:t>3</w:t>
+            </w:r>
           </w:p>
         </w:tc>
         <w:tc>
@@ -1016,6 +3051,433 @@
                 <w:lang w:val="da-DK"/>
               </w:rPr>
             </w:pPr>
+            <w:r>
+              <w:rPr>
+                <w:lang w:val="da-DK"/>
+              </w:rPr>
+              <w:t>*Undervands monster*</w:t>
+            </w:r>
+          </w:p>
+        </w:tc>
+      </w:tr>
+      <w:tr>
+        <w:tc>
+          <w:tcPr>
+            <w:tcW w:w="4814" w:type="dxa"/>
+          </w:tcPr>
+          <w:p>
+            <w:pPr>
+              <w:rPr>
+                <w:lang w:val="da-DK"/>
+              </w:rPr>
+            </w:pPr>
+            <w:r>
+              <w:rPr>
+                <w:lang w:val="da-DK"/>
+              </w:rPr>
+              <w:t>4</w:t>
+            </w:r>
+          </w:p>
+        </w:tc>
+        <w:tc>
+          <w:tcPr>
+            <w:tcW w:w="4814" w:type="dxa"/>
+          </w:tcPr>
+          <w:p>
+            <w:pPr>
+              <w:rPr>
+                <w:lang w:val="da-DK"/>
+              </w:rPr>
+            </w:pPr>
+            <w:proofErr w:type="spellStart"/>
+            <w:r>
+              <w:rPr>
+                <w:lang w:val="da-DK"/>
+              </w:rPr>
+              <w:t>Abjuration</w:t>
+            </w:r>
+            <w:proofErr w:type="spellEnd"/>
+            <w:r>
+              <w:rPr>
+                <w:lang w:val="da-DK"/>
+              </w:rPr>
+              <w:t xml:space="preserve"> Fælde trigger</w:t>
+            </w:r>
+            <w:r>
+              <w:rPr>
+                <w:lang w:val="da-DK"/>
+              </w:rPr>
+              <w:t xml:space="preserve"> (Rune eksploderer osv.)</w:t>
+            </w:r>
+          </w:p>
+        </w:tc>
+      </w:tr>
+      <w:tr>
+        <w:tc>
+          <w:tcPr>
+            <w:tcW w:w="4814" w:type="dxa"/>
+          </w:tcPr>
+          <w:p>
+            <w:pPr>
+              <w:rPr>
+                <w:lang w:val="da-DK"/>
+              </w:rPr>
+            </w:pPr>
+            <w:r>
+              <w:rPr>
+                <w:lang w:val="da-DK"/>
+              </w:rPr>
+              <w:lastRenderedPageBreak/>
+              <w:t>5</w:t>
+            </w:r>
+          </w:p>
+        </w:tc>
+        <w:tc>
+          <w:tcPr>
+            <w:tcW w:w="4814" w:type="dxa"/>
+          </w:tcPr>
+          <w:p>
+            <w:pPr>
+              <w:rPr>
+                <w:lang w:val="da-DK"/>
+              </w:rPr>
+            </w:pPr>
+            <w:r>
+              <w:rPr>
+                <w:lang w:val="da-DK"/>
+              </w:rPr>
+              <w:t>Illusion Fælde trigger (Skjult faldlem, væg med monstre bag forsvinder, falsk monster)</w:t>
+            </w:r>
+          </w:p>
+        </w:tc>
+      </w:tr>
+      <w:tr>
+        <w:tc>
+          <w:tcPr>
+            <w:tcW w:w="4814" w:type="dxa"/>
+          </w:tcPr>
+          <w:p>
+            <w:pPr>
+              <w:rPr>
+                <w:lang w:val="da-DK"/>
+              </w:rPr>
+            </w:pPr>
+            <w:r>
+              <w:rPr>
+                <w:lang w:val="da-DK"/>
+              </w:rPr>
+              <w:t>6</w:t>
+            </w:r>
+          </w:p>
+        </w:tc>
+        <w:tc>
+          <w:tcPr>
+            <w:tcW w:w="4814" w:type="dxa"/>
+          </w:tcPr>
+          <w:p>
+            <w:pPr>
+              <w:rPr>
+                <w:lang w:val="da-DK"/>
+              </w:rPr>
+            </w:pPr>
+            <w:proofErr w:type="spellStart"/>
+            <w:r>
+              <w:rPr>
+                <w:lang w:val="da-DK"/>
+              </w:rPr>
+              <w:t>Golem</w:t>
+            </w:r>
+            <w:proofErr w:type="spellEnd"/>
+            <w:r>
+              <w:rPr>
+                <w:lang w:val="da-DK"/>
+              </w:rPr>
+              <w:t>: Spejder</w:t>
+            </w:r>
+          </w:p>
+        </w:tc>
+      </w:tr>
+      <w:tr>
+        <w:tc>
+          <w:tcPr>
+            <w:tcW w:w="4814" w:type="dxa"/>
+          </w:tcPr>
+          <w:p>
+            <w:pPr>
+              <w:rPr>
+                <w:lang w:val="da-DK"/>
+              </w:rPr>
+            </w:pPr>
+            <w:r>
+              <w:rPr>
+                <w:lang w:val="da-DK"/>
+              </w:rPr>
+              <w:t>7</w:t>
+            </w:r>
+          </w:p>
+        </w:tc>
+        <w:tc>
+          <w:tcPr>
+            <w:tcW w:w="4814" w:type="dxa"/>
+          </w:tcPr>
+          <w:p>
+            <w:pPr>
+              <w:rPr>
+                <w:lang w:val="da-DK"/>
+              </w:rPr>
+            </w:pPr>
+            <w:proofErr w:type="spellStart"/>
+            <w:r>
+              <w:rPr>
+                <w:lang w:val="da-DK"/>
+              </w:rPr>
+              <w:t>Golem</w:t>
+            </w:r>
+            <w:proofErr w:type="spellEnd"/>
+            <w:r>
+              <w:rPr>
+                <w:lang w:val="da-DK"/>
+              </w:rPr>
+              <w:t>: Spejder</w:t>
+            </w:r>
+          </w:p>
+        </w:tc>
+      </w:tr>
+      <w:tr>
+        <w:tc>
+          <w:tcPr>
+            <w:tcW w:w="4814" w:type="dxa"/>
+          </w:tcPr>
+          <w:p>
+            <w:pPr>
+              <w:rPr>
+                <w:lang w:val="da-DK"/>
+              </w:rPr>
+            </w:pPr>
+            <w:r>
+              <w:rPr>
+                <w:lang w:val="da-DK"/>
+              </w:rPr>
+              <w:t>8</w:t>
+            </w:r>
+          </w:p>
+        </w:tc>
+        <w:tc>
+          <w:tcPr>
+            <w:tcW w:w="4814" w:type="dxa"/>
+          </w:tcPr>
+          <w:p>
+            <w:pPr>
+              <w:rPr>
+                <w:lang w:val="da-DK"/>
+              </w:rPr>
+            </w:pPr>
+            <w:proofErr w:type="spellStart"/>
+            <w:r>
+              <w:rPr>
+                <w:lang w:val="da-DK"/>
+              </w:rPr>
+              <w:t>Golem</w:t>
+            </w:r>
+            <w:proofErr w:type="spellEnd"/>
+            <w:r>
+              <w:rPr>
+                <w:lang w:val="da-DK"/>
+              </w:rPr>
+              <w:t xml:space="preserve">: </w:t>
+            </w:r>
+            <w:proofErr w:type="spellStart"/>
+            <w:r>
+              <w:rPr>
+                <w:lang w:val="da-DK"/>
+              </w:rPr>
+              <w:t>Cleaner</w:t>
+            </w:r>
+            <w:proofErr w:type="spellEnd"/>
+          </w:p>
+        </w:tc>
+      </w:tr>
+      <w:tr>
+        <w:tc>
+          <w:tcPr>
+            <w:tcW w:w="4814" w:type="dxa"/>
+          </w:tcPr>
+          <w:p>
+            <w:pPr>
+              <w:rPr>
+                <w:lang w:val="da-DK"/>
+              </w:rPr>
+            </w:pPr>
+            <w:r>
+              <w:rPr>
+                <w:lang w:val="da-DK"/>
+              </w:rPr>
+              <w:t>9</w:t>
+            </w:r>
+          </w:p>
+        </w:tc>
+        <w:tc>
+          <w:tcPr>
+            <w:tcW w:w="4814" w:type="dxa"/>
+          </w:tcPr>
+          <w:p>
+            <w:pPr>
+              <w:rPr>
+                <w:lang w:val="da-DK"/>
+              </w:rPr>
+            </w:pPr>
+            <w:proofErr w:type="spellStart"/>
+            <w:r>
+              <w:rPr>
+                <w:lang w:val="da-DK"/>
+              </w:rPr>
+              <w:t>Golem</w:t>
+            </w:r>
+            <w:proofErr w:type="spellEnd"/>
+            <w:r>
+              <w:rPr>
+                <w:lang w:val="da-DK"/>
+              </w:rPr>
+              <w:t xml:space="preserve">: </w:t>
+            </w:r>
+            <w:proofErr w:type="spellStart"/>
+            <w:r>
+              <w:rPr>
+                <w:lang w:val="da-DK"/>
+              </w:rPr>
+              <w:t>Fænglser</w:t>
+            </w:r>
+            <w:proofErr w:type="spellEnd"/>
+          </w:p>
+        </w:tc>
+      </w:tr>
+      <w:tr>
+        <w:tc>
+          <w:tcPr>
+            <w:tcW w:w="4814" w:type="dxa"/>
+          </w:tcPr>
+          <w:p>
+            <w:pPr>
+              <w:rPr>
+                <w:lang w:val="da-DK"/>
+              </w:rPr>
+            </w:pPr>
+            <w:r>
+              <w:rPr>
+                <w:lang w:val="da-DK"/>
+              </w:rPr>
+              <w:t>10</w:t>
+            </w:r>
+          </w:p>
+        </w:tc>
+        <w:tc>
+          <w:tcPr>
+            <w:tcW w:w="4814" w:type="dxa"/>
+          </w:tcPr>
+          <w:p>
+            <w:pPr>
+              <w:rPr>
+                <w:lang w:val="da-DK"/>
+              </w:rPr>
+            </w:pPr>
+            <w:proofErr w:type="spellStart"/>
+            <w:r>
+              <w:rPr>
+                <w:lang w:val="da-DK"/>
+              </w:rPr>
+              <w:t>Undead</w:t>
+            </w:r>
+            <w:proofErr w:type="spellEnd"/>
+            <w:r>
+              <w:rPr>
+                <w:lang w:val="da-DK"/>
+              </w:rPr>
+              <w:t xml:space="preserve"> akademi studerende</w:t>
+            </w:r>
+          </w:p>
+        </w:tc>
+      </w:tr>
+      <w:tr>
+        <w:tc>
+          <w:tcPr>
+            <w:tcW w:w="4814" w:type="dxa"/>
+          </w:tcPr>
+          <w:p>
+            <w:pPr>
+              <w:rPr>
+                <w:lang w:val="da-DK"/>
+              </w:rPr>
+            </w:pPr>
+            <w:r>
+              <w:rPr>
+                <w:lang w:val="da-DK"/>
+              </w:rPr>
+              <w:t>11</w:t>
+            </w:r>
+          </w:p>
+        </w:tc>
+        <w:tc>
+          <w:tcPr>
+            <w:tcW w:w="4814" w:type="dxa"/>
+          </w:tcPr>
+          <w:p>
+            <w:pPr>
+              <w:rPr>
+                <w:lang w:val="da-DK"/>
+              </w:rPr>
+            </w:pPr>
+            <w:proofErr w:type="spellStart"/>
+            <w:r>
+              <w:rPr>
+                <w:lang w:val="da-DK"/>
+              </w:rPr>
+              <w:t>Undead</w:t>
+            </w:r>
+            <w:proofErr w:type="spellEnd"/>
+            <w:r>
+              <w:rPr>
+                <w:lang w:val="da-DK"/>
+              </w:rPr>
+              <w:t xml:space="preserve"> akademi studerende</w:t>
+            </w:r>
+          </w:p>
+        </w:tc>
+      </w:tr>
+      <w:tr>
+        <w:tc>
+          <w:tcPr>
+            <w:tcW w:w="4814" w:type="dxa"/>
+          </w:tcPr>
+          <w:p>
+            <w:pPr>
+              <w:rPr>
+                <w:lang w:val="da-DK"/>
+              </w:rPr>
+            </w:pPr>
+            <w:r>
+              <w:rPr>
+                <w:lang w:val="da-DK"/>
+              </w:rPr>
+              <w:t>12</w:t>
+            </w:r>
+          </w:p>
+        </w:tc>
+        <w:tc>
+          <w:tcPr>
+            <w:tcW w:w="4814" w:type="dxa"/>
+          </w:tcPr>
+          <w:p>
+            <w:pPr>
+              <w:rPr>
+                <w:lang w:val="da-DK"/>
+              </w:rPr>
+            </w:pPr>
+            <w:r>
+              <w:rPr>
+                <w:lang w:val="da-DK"/>
+              </w:rPr>
+              <w:t>Fiskefolk raid party</w:t>
+            </w:r>
           </w:p>
         </w:tc>
       </w:tr>
@@ -1055,7 +3517,7 @@
         <w:rFonts w:ascii="Calibri" w:eastAsiaTheme="minorHAnsi" w:hAnsi="Calibri" w:cs="Calibri" w:hint="default"/>
       </w:rPr>
     </w:lvl>
-    <w:lvl w:ilvl="1" w:tplc="20000003" w:tentative="1">
+    <w:lvl w:ilvl="1" w:tplc="20000003">
       <w:start w:val="1"/>
       <w:numFmt w:val="bullet"/>
       <w:lvlText w:val="o"/>
@@ -1354,6 +3816,95 @@
     </w:lvl>
   </w:abstractNum>
   <w:abstractNum w:abstractNumId="3" w15:restartNumberingAfterBreak="0">
+    <w:nsid w:val="2D6D63D9"/>
+    <w:multiLevelType w:val="hybridMultilevel"/>
+    <w:tmpl w:val="83E440D2"/>
+    <w:lvl w:ilvl="0" w:tplc="20000011">
+      <w:start w:val="1"/>
+      <w:numFmt w:val="decimal"/>
+      <w:lvlText w:val="%1)"/>
+      <w:lvlJc w:val="left"/>
+      <w:pPr>
+        <w:ind w:left="720" w:hanging="360"/>
+      </w:pPr>
+      <w:rPr>
+        <w:rFonts w:hint="default"/>
+      </w:rPr>
+    </w:lvl>
+    <w:lvl w:ilvl="1" w:tplc="20000019">
+      <w:start w:val="1"/>
+      <w:numFmt w:val="lowerLetter"/>
+      <w:lvlText w:val="%2."/>
+      <w:lvlJc w:val="left"/>
+      <w:pPr>
+        <w:ind w:left="1440" w:hanging="360"/>
+      </w:pPr>
+    </w:lvl>
+    <w:lvl w:ilvl="2" w:tplc="2000001B" w:tentative="1">
+      <w:start w:val="1"/>
+      <w:numFmt w:val="lowerRoman"/>
+      <w:lvlText w:val="%3."/>
+      <w:lvlJc w:val="right"/>
+      <w:pPr>
+        <w:ind w:left="2160" w:hanging="180"/>
+      </w:pPr>
+    </w:lvl>
+    <w:lvl w:ilvl="3" w:tplc="2000000F" w:tentative="1">
+      <w:start w:val="1"/>
+      <w:numFmt w:val="decimal"/>
+      <w:lvlText w:val="%4."/>
+      <w:lvlJc w:val="left"/>
+      <w:pPr>
+        <w:ind w:left="2880" w:hanging="360"/>
+      </w:pPr>
+    </w:lvl>
+    <w:lvl w:ilvl="4" w:tplc="20000019" w:tentative="1">
+      <w:start w:val="1"/>
+      <w:numFmt w:val="lowerLetter"/>
+      <w:lvlText w:val="%5."/>
+      <w:lvlJc w:val="left"/>
+      <w:pPr>
+        <w:ind w:left="3600" w:hanging="360"/>
+      </w:pPr>
+    </w:lvl>
+    <w:lvl w:ilvl="5" w:tplc="2000001B" w:tentative="1">
+      <w:start w:val="1"/>
+      <w:numFmt w:val="lowerRoman"/>
+      <w:lvlText w:val="%6."/>
+      <w:lvlJc w:val="right"/>
+      <w:pPr>
+        <w:ind w:left="4320" w:hanging="180"/>
+      </w:pPr>
+    </w:lvl>
+    <w:lvl w:ilvl="6" w:tplc="2000000F" w:tentative="1">
+      <w:start w:val="1"/>
+      <w:numFmt w:val="decimal"/>
+      <w:lvlText w:val="%7."/>
+      <w:lvlJc w:val="left"/>
+      <w:pPr>
+        <w:ind w:left="5040" w:hanging="360"/>
+      </w:pPr>
+    </w:lvl>
+    <w:lvl w:ilvl="7" w:tplc="20000019" w:tentative="1">
+      <w:start w:val="1"/>
+      <w:numFmt w:val="lowerLetter"/>
+      <w:lvlText w:val="%8."/>
+      <w:lvlJc w:val="left"/>
+      <w:pPr>
+        <w:ind w:left="5760" w:hanging="360"/>
+      </w:pPr>
+    </w:lvl>
+    <w:lvl w:ilvl="8" w:tplc="2000001B" w:tentative="1">
+      <w:start w:val="1"/>
+      <w:numFmt w:val="lowerRoman"/>
+      <w:lvlText w:val="%9."/>
+      <w:lvlJc w:val="right"/>
+      <w:pPr>
+        <w:ind w:left="6480" w:hanging="180"/>
+      </w:pPr>
+    </w:lvl>
+  </w:abstractNum>
+  <w:abstractNum w:abstractNumId="4" w15:restartNumberingAfterBreak="0">
     <w:nsid w:val="662430FA"/>
     <w:multiLevelType w:val="hybridMultilevel"/>
     <w:tmpl w:val="D35E6C10"/>
@@ -1440,19 +3991,138 @@
       <w:pPr>
         <w:ind w:left="6480" w:hanging="180"/>
       </w:pPr>
+    </w:lvl>
+  </w:abstractNum>
+  <w:abstractNum w:abstractNumId="5" w15:restartNumberingAfterBreak="0">
+    <w:nsid w:val="67BF51EB"/>
+    <w:multiLevelType w:val="hybridMultilevel"/>
+    <w:tmpl w:val="83C2512E"/>
+    <w:lvl w:ilvl="0" w:tplc="A99E9F80">
+      <w:start w:val="1"/>
+      <w:numFmt w:val="bullet"/>
+      <w:lvlText w:val="-"/>
+      <w:lvlJc w:val="left"/>
+      <w:pPr>
+        <w:ind w:left="720" w:hanging="360"/>
+      </w:pPr>
+      <w:rPr>
+        <w:rFonts w:ascii="Calibri" w:eastAsiaTheme="minorHAnsi" w:hAnsi="Calibri" w:cs="Calibri" w:hint="default"/>
+      </w:rPr>
+    </w:lvl>
+    <w:lvl w:ilvl="1" w:tplc="20000003" w:tentative="1">
+      <w:start w:val="1"/>
+      <w:numFmt w:val="bullet"/>
+      <w:lvlText w:val="o"/>
+      <w:lvlJc w:val="left"/>
+      <w:pPr>
+        <w:ind w:left="1440" w:hanging="360"/>
+      </w:pPr>
+      <w:rPr>
+        <w:rFonts w:ascii="Courier New" w:hAnsi="Courier New" w:cs="Courier New" w:hint="default"/>
+      </w:rPr>
+    </w:lvl>
+    <w:lvl w:ilvl="2" w:tplc="20000005" w:tentative="1">
+      <w:start w:val="1"/>
+      <w:numFmt w:val="bullet"/>
+      <w:lvlText w:val=""/>
+      <w:lvlJc w:val="left"/>
+      <w:pPr>
+        <w:ind w:left="2160" w:hanging="360"/>
+      </w:pPr>
+      <w:rPr>
+        <w:rFonts w:ascii="Wingdings" w:hAnsi="Wingdings" w:hint="default"/>
+      </w:rPr>
+    </w:lvl>
+    <w:lvl w:ilvl="3" w:tplc="20000001" w:tentative="1">
+      <w:start w:val="1"/>
+      <w:numFmt w:val="bullet"/>
+      <w:lvlText w:val=""/>
+      <w:lvlJc w:val="left"/>
+      <w:pPr>
+        <w:ind w:left="2880" w:hanging="360"/>
+      </w:pPr>
+      <w:rPr>
+        <w:rFonts w:ascii="Symbol" w:hAnsi="Symbol" w:hint="default"/>
+      </w:rPr>
+    </w:lvl>
+    <w:lvl w:ilvl="4" w:tplc="20000003" w:tentative="1">
+      <w:start w:val="1"/>
+      <w:numFmt w:val="bullet"/>
+      <w:lvlText w:val="o"/>
+      <w:lvlJc w:val="left"/>
+      <w:pPr>
+        <w:ind w:left="3600" w:hanging="360"/>
+      </w:pPr>
+      <w:rPr>
+        <w:rFonts w:ascii="Courier New" w:hAnsi="Courier New" w:cs="Courier New" w:hint="default"/>
+      </w:rPr>
+    </w:lvl>
+    <w:lvl w:ilvl="5" w:tplc="20000005" w:tentative="1">
+      <w:start w:val="1"/>
+      <w:numFmt w:val="bullet"/>
+      <w:lvlText w:val=""/>
+      <w:lvlJc w:val="left"/>
+      <w:pPr>
+        <w:ind w:left="4320" w:hanging="360"/>
+      </w:pPr>
+      <w:rPr>
+        <w:rFonts w:ascii="Wingdings" w:hAnsi="Wingdings" w:hint="default"/>
+      </w:rPr>
+    </w:lvl>
+    <w:lvl w:ilvl="6" w:tplc="20000001" w:tentative="1">
+      <w:start w:val="1"/>
+      <w:numFmt w:val="bullet"/>
+      <w:lvlText w:val=""/>
+      <w:lvlJc w:val="left"/>
+      <w:pPr>
+        <w:ind w:left="5040" w:hanging="360"/>
+      </w:pPr>
+      <w:rPr>
+        <w:rFonts w:ascii="Symbol" w:hAnsi="Symbol" w:hint="default"/>
+      </w:rPr>
+    </w:lvl>
+    <w:lvl w:ilvl="7" w:tplc="20000003" w:tentative="1">
+      <w:start w:val="1"/>
+      <w:numFmt w:val="bullet"/>
+      <w:lvlText w:val="o"/>
+      <w:lvlJc w:val="left"/>
+      <w:pPr>
+        <w:ind w:left="5760" w:hanging="360"/>
+      </w:pPr>
+      <w:rPr>
+        <w:rFonts w:ascii="Courier New" w:hAnsi="Courier New" w:cs="Courier New" w:hint="default"/>
+      </w:rPr>
+    </w:lvl>
+    <w:lvl w:ilvl="8" w:tplc="20000005" w:tentative="1">
+      <w:start w:val="1"/>
+      <w:numFmt w:val="bullet"/>
+      <w:lvlText w:val=""/>
+      <w:lvlJc w:val="left"/>
+      <w:pPr>
+        <w:ind w:left="6480" w:hanging="360"/>
+      </w:pPr>
+      <w:rPr>
+        <w:rFonts w:ascii="Wingdings" w:hAnsi="Wingdings" w:hint="default"/>
+      </w:rPr>
     </w:lvl>
   </w:abstractNum>
   <w:num w:numId="1" w16cid:durableId="466554866">
     <w:abstractNumId w:val="2"/>
   </w:num>
   <w:num w:numId="2" w16cid:durableId="178735618">
-    <w:abstractNumId w:val="3"/>
+    <w:abstractNumId w:val="4"/>
   </w:num>
   <w:num w:numId="3" w16cid:durableId="653801083">
     <w:abstractNumId w:val="0"/>
   </w:num>
   <w:num w:numId="4" w16cid:durableId="2036690823">
     <w:abstractNumId w:val="1"/>
+  </w:num>
+  <w:num w:numId="5" w16cid:durableId="971053972">
+    <w:abstractNumId w:val="3"/>
+  </w:num>
+  <w:num w:numId="6" w16cid:durableId="1240404581">
+    <w:abstractNumId w:val="5"/>
   </w:num>
 </w:numbering>
 </file>
@@ -1901,6 +4571,28 @@
       <w:szCs w:val="26"/>
     </w:rPr>
   </w:style>
+  <w:style w:type="paragraph" w:styleId="Heading3">
+    <w:name w:val="heading 3"/>
+    <w:basedOn w:val="Normal"/>
+    <w:next w:val="Normal"/>
+    <w:link w:val="Heading3Char"/>
+    <w:uiPriority w:val="9"/>
+    <w:unhideWhenUsed/>
+    <w:qFormat/>
+    <w:rsid w:val="00264D23"/>
+    <w:pPr>
+      <w:keepNext/>
+      <w:keepLines/>
+      <w:spacing w:before="40" w:after="0"/>
+      <w:outlineLvl w:val="2"/>
+    </w:pPr>
+    <w:rPr>
+      <w:rFonts w:asciiTheme="majorHAnsi" w:eastAsiaTheme="majorEastAsia" w:hAnsiTheme="majorHAnsi" w:cstheme="majorBidi"/>
+      <w:color w:val="1F3763" w:themeColor="accent1" w:themeShade="7F"/>
+      <w:sz w:val="24"/>
+      <w:szCs w:val="24"/>
+    </w:rPr>
+  </w:style>
   <w:style w:type="character" w:default="1" w:styleId="DefaultParagraphFont">
     <w:name w:val="Default Paragraph Font"/>
     <w:uiPriority w:val="1"/>
@@ -2048,6 +4740,54 @@
         <w:insideV w:val="single" w:sz="4" w:space="0" w:color="auto"/>
       </w:tblBorders>
     </w:tblPr>
+  </w:style>
+  <w:style w:type="character" w:styleId="Hyperlink">
+    <w:name w:val="Hyperlink"/>
+    <w:basedOn w:val="DefaultParagraphFont"/>
+    <w:uiPriority w:val="99"/>
+    <w:unhideWhenUsed/>
+    <w:rsid w:val="004F1069"/>
+    <w:rPr>
+      <w:color w:val="0563C1" w:themeColor="hyperlink"/>
+      <w:u w:val="single"/>
+    </w:rPr>
+  </w:style>
+  <w:style w:type="character" w:styleId="UnresolvedMention">
+    <w:name w:val="Unresolved Mention"/>
+    <w:basedOn w:val="DefaultParagraphFont"/>
+    <w:uiPriority w:val="99"/>
+    <w:semiHidden/>
+    <w:unhideWhenUsed/>
+    <w:rsid w:val="004F1069"/>
+    <w:rPr>
+      <w:color w:val="605E5C"/>
+      <w:shd w:val="clear" w:color="auto" w:fill="E1DFDD"/>
+    </w:rPr>
+  </w:style>
+  <w:style w:type="character" w:customStyle="1" w:styleId="Heading3Char">
+    <w:name w:val="Heading 3 Char"/>
+    <w:basedOn w:val="DefaultParagraphFont"/>
+    <w:link w:val="Heading3"/>
+    <w:uiPriority w:val="9"/>
+    <w:rsid w:val="00264D23"/>
+    <w:rPr>
+      <w:rFonts w:asciiTheme="majorHAnsi" w:eastAsiaTheme="majorEastAsia" w:hAnsiTheme="majorHAnsi" w:cstheme="majorBidi"/>
+      <w:color w:val="1F3763" w:themeColor="accent1" w:themeShade="7F"/>
+      <w:sz w:val="24"/>
+      <w:szCs w:val="24"/>
+    </w:rPr>
+  </w:style>
+  <w:style w:type="character" w:styleId="FollowedHyperlink">
+    <w:name w:val="FollowedHyperlink"/>
+    <w:basedOn w:val="DefaultParagraphFont"/>
+    <w:uiPriority w:val="99"/>
+    <w:semiHidden/>
+    <w:unhideWhenUsed/>
+    <w:rsid w:val="00FB3DC3"/>
+    <w:rPr>
+      <w:color w:val="954F72" w:themeColor="followedHyperlink"/>
+      <w:u w:val="single"/>
+    </w:rPr>
   </w:style>
 </w:styles>
 </file>

</xml_diff>